<commit_message>
add more text to documentation
</commit_message>
<xml_diff>
--- a/documentatie.docx
+++ b/documentatie.docx
@@ -37,7 +37,6 @@
       </w:r>
       <w:proofErr w:type="spellEnd"/>
     </w:p>
-    <w:p/>
     <w:sdt>
       <w:sdtPr>
         <w:rPr>
@@ -88,7 +87,7 @@
           <w:r>
             <w:fldChar w:fldCharType="separate"/>
           </w:r>
-          <w:hyperlink w:anchor="_Toc35780498" w:history="1">
+          <w:hyperlink w:anchor="_Toc35781827" w:history="1">
             <w:r>
               <w:rPr>
                 <w:rStyle w:val="Hyperlink"/>
@@ -115,7 +114,7 @@
                 <w:noProof/>
                 <w:webHidden/>
               </w:rPr>
-              <w:instrText xml:space="preserve"> PAGEREF _Toc35780498 \h </w:instrText>
+              <w:instrText xml:space="preserve"> PAGEREF _Toc35781827 \h </w:instrText>
             </w:r>
             <w:r>
               <w:rPr>
@@ -158,12 +157,82 @@
               <w:lang w:val="ro-RO" w:eastAsia="ro-RO"/>
             </w:rPr>
           </w:pPr>
-          <w:hyperlink w:anchor="_Toc35780499" w:history="1">
+          <w:hyperlink w:anchor="_Toc35781828" w:history="1">
             <w:r>
               <w:rPr>
                 <w:rStyle w:val="Hyperlink"/>
                 <w:noProof/>
               </w:rPr>
+              <w:t>Structura temei</w:t>
+            </w:r>
+            <w:r>
+              <w:rPr>
+                <w:noProof/>
+                <w:webHidden/>
+              </w:rPr>
+              <w:tab/>
+            </w:r>
+            <w:r>
+              <w:rPr>
+                <w:noProof/>
+                <w:webHidden/>
+              </w:rPr>
+              <w:fldChar w:fldCharType="begin"/>
+            </w:r>
+            <w:r>
+              <w:rPr>
+                <w:noProof/>
+                <w:webHidden/>
+              </w:rPr>
+              <w:instrText xml:space="preserve"> PAGEREF _Toc35781828 \h </w:instrText>
+            </w:r>
+            <w:r>
+              <w:rPr>
+                <w:noProof/>
+                <w:webHidden/>
+              </w:rPr>
+            </w:r>
+            <w:r>
+              <w:rPr>
+                <w:noProof/>
+                <w:webHidden/>
+              </w:rPr>
+              <w:fldChar w:fldCharType="separate"/>
+            </w:r>
+            <w:r>
+              <w:rPr>
+                <w:noProof/>
+                <w:webHidden/>
+              </w:rPr>
+              <w:t>2</w:t>
+            </w:r>
+            <w:r>
+              <w:rPr>
+                <w:noProof/>
+                <w:webHidden/>
+              </w:rPr>
+              <w:fldChar w:fldCharType="end"/>
+            </w:r>
+          </w:hyperlink>
+        </w:p>
+        <w:p>
+          <w:pPr>
+            <w:pStyle w:val="TOC1"/>
+            <w:tabs>
+              <w:tab w:val="right" w:leader="dot" w:pos="9062"/>
+            </w:tabs>
+            <w:rPr>
+              <w:rFonts w:eastAsiaTheme="minorEastAsia"/>
+              <w:noProof/>
+              <w:lang w:val="ro-RO" w:eastAsia="ro-RO"/>
+            </w:rPr>
+          </w:pPr>
+          <w:hyperlink w:anchor="_Toc35781829" w:history="1">
+            <w:r>
+              <w:rPr>
+                <w:rStyle w:val="Hyperlink"/>
+                <w:noProof/>
+              </w:rPr>
               <w:t>Analiza setului de date</w:t>
             </w:r>
             <w:r>
@@ -185,7 +254,7 @@
                 <w:noProof/>
                 <w:webHidden/>
               </w:rPr>
-              <w:instrText xml:space="preserve"> PAGEREF _Toc35780499 \h </w:instrText>
+              <w:instrText xml:space="preserve"> PAGEREF _Toc35781829 \h </w:instrText>
             </w:r>
             <w:r>
               <w:rPr>
@@ -205,7 +274,7 @@
                 <w:noProof/>
                 <w:webHidden/>
               </w:rPr>
-              <w:t>2</w:t>
+              <w:t>3</w:t>
             </w:r>
             <w:r>
               <w:rPr>
@@ -229,7 +298,7 @@
               <w:lang w:val="ro-RO" w:eastAsia="ro-RO"/>
             </w:rPr>
           </w:pPr>
-          <w:hyperlink w:anchor="_Toc35780500" w:history="1">
+          <w:hyperlink w:anchor="_Toc35781830" w:history="1">
             <w:r>
               <w:rPr>
                 <w:rStyle w:val="Hyperlink"/>
@@ -271,7 +340,7 @@
                 <w:noProof/>
                 <w:webHidden/>
               </w:rPr>
-              <w:instrText xml:space="preserve"> PAGEREF _Toc35780500 \h </w:instrText>
+              <w:instrText xml:space="preserve"> PAGEREF _Toc35781830 \h </w:instrText>
             </w:r>
             <w:r>
               <w:rPr>
@@ -291,7 +360,7 @@
                 <w:noProof/>
                 <w:webHidden/>
               </w:rPr>
-              <w:t>2</w:t>
+              <w:t>3</w:t>
             </w:r>
             <w:r>
               <w:rPr>
@@ -315,7 +384,7 @@
               <w:lang w:val="ro-RO" w:eastAsia="ro-RO"/>
             </w:rPr>
           </w:pPr>
-          <w:hyperlink w:anchor="_Toc35780501" w:history="1">
+          <w:hyperlink w:anchor="_Toc35781831" w:history="1">
             <w:r>
               <w:rPr>
                 <w:rStyle w:val="Hyperlink"/>
@@ -357,7 +426,7 @@
                 <w:noProof/>
                 <w:webHidden/>
               </w:rPr>
-              <w:instrText xml:space="preserve"> PAGEREF _Toc35780501 \h </w:instrText>
+              <w:instrText xml:space="preserve"> PAGEREF _Toc35781831 \h </w:instrText>
             </w:r>
             <w:r>
               <w:rPr>
@@ -377,7 +446,7 @@
                 <w:noProof/>
                 <w:webHidden/>
               </w:rPr>
-              <w:t>2</w:t>
+              <w:t>3</w:t>
             </w:r>
             <w:r>
               <w:rPr>
@@ -401,7 +470,7 @@
               <w:lang w:val="ro-RO" w:eastAsia="ro-RO"/>
             </w:rPr>
           </w:pPr>
-          <w:hyperlink w:anchor="_Toc35780502" w:history="1">
+          <w:hyperlink w:anchor="_Toc35781832" w:history="1">
             <w:r>
               <w:rPr>
                 <w:rStyle w:val="Hyperlink"/>
@@ -443,7 +512,7 @@
                 <w:noProof/>
                 <w:webHidden/>
               </w:rPr>
-              <w:instrText xml:space="preserve"> PAGEREF _Toc35780502 \h </w:instrText>
+              <w:instrText xml:space="preserve"> PAGEREF _Toc35781832 \h </w:instrText>
             </w:r>
             <w:r>
               <w:rPr>
@@ -463,7 +532,7 @@
                 <w:noProof/>
                 <w:webHidden/>
               </w:rPr>
-              <w:t>2</w:t>
+              <w:t>3</w:t>
             </w:r>
             <w:r>
               <w:rPr>
@@ -486,7 +555,7 @@
               <w:lang w:val="ro-RO" w:eastAsia="ro-RO"/>
             </w:rPr>
           </w:pPr>
-          <w:hyperlink w:anchor="_Toc35780503" w:history="1">
+          <w:hyperlink w:anchor="_Toc35781833" w:history="1">
             <w:r>
               <w:rPr>
                 <w:rStyle w:val="Hyperlink"/>
@@ -513,7 +582,7 @@
                 <w:noProof/>
                 <w:webHidden/>
               </w:rPr>
-              <w:instrText xml:space="preserve"> PAGEREF _Toc35780503 \h </w:instrText>
+              <w:instrText xml:space="preserve"> PAGEREF _Toc35781833 \h </w:instrText>
             </w:r>
             <w:r>
               <w:rPr>
@@ -556,7 +625,7 @@
               <w:lang w:val="ro-RO" w:eastAsia="ro-RO"/>
             </w:rPr>
           </w:pPr>
-          <w:hyperlink w:anchor="_Toc35780504" w:history="1">
+          <w:hyperlink w:anchor="_Toc35781834" w:history="1">
             <w:r>
               <w:rPr>
                 <w:rStyle w:val="Hyperlink"/>
@@ -583,7 +652,7 @@
                 <w:noProof/>
                 <w:webHidden/>
               </w:rPr>
-              <w:instrText xml:space="preserve"> PAGEREF _Toc35780504 \h </w:instrText>
+              <w:instrText xml:space="preserve"> PAGEREF _Toc35781834 \h </w:instrText>
             </w:r>
             <w:r>
               <w:rPr>
@@ -627,7 +696,7 @@
               <w:lang w:val="ro-RO" w:eastAsia="ro-RO"/>
             </w:rPr>
           </w:pPr>
-          <w:hyperlink w:anchor="_Toc35780505" w:history="1">
+          <w:hyperlink w:anchor="_Toc35781835" w:history="1">
             <w:r>
               <w:rPr>
                 <w:rStyle w:val="Hyperlink"/>
@@ -669,7 +738,7 @@
                 <w:noProof/>
                 <w:webHidden/>
               </w:rPr>
-              <w:instrText xml:space="preserve"> PAGEREF _Toc35780505 \h </w:instrText>
+              <w:instrText xml:space="preserve"> PAGEREF _Toc35781835 \h </w:instrText>
             </w:r>
             <w:r>
               <w:rPr>
@@ -713,7 +782,7 @@
               <w:lang w:val="ro-RO" w:eastAsia="ro-RO"/>
             </w:rPr>
           </w:pPr>
-          <w:hyperlink w:anchor="_Toc35780506" w:history="1">
+          <w:hyperlink w:anchor="_Toc35781836" w:history="1">
             <w:r>
               <w:rPr>
                 <w:rStyle w:val="Hyperlink"/>
@@ -755,7 +824,7 @@
                 <w:noProof/>
                 <w:webHidden/>
               </w:rPr>
-              <w:instrText xml:space="preserve"> PAGEREF _Toc35780506 \h </w:instrText>
+              <w:instrText xml:space="preserve"> PAGEREF _Toc35781836 \h </w:instrText>
             </w:r>
             <w:r>
               <w:rPr>
@@ -799,7 +868,7 @@
               <w:lang w:val="ro-RO" w:eastAsia="ro-RO"/>
             </w:rPr>
           </w:pPr>
-          <w:hyperlink w:anchor="_Toc35780507" w:history="1">
+          <w:hyperlink w:anchor="_Toc35781837" w:history="1">
             <w:r>
               <w:rPr>
                 <w:rStyle w:val="Hyperlink"/>
@@ -841,7 +910,7 @@
                 <w:noProof/>
                 <w:webHidden/>
               </w:rPr>
-              <w:instrText xml:space="preserve"> PAGEREF _Toc35780507 \h </w:instrText>
+              <w:instrText xml:space="preserve"> PAGEREF _Toc35781837 \h </w:instrText>
             </w:r>
             <w:r>
               <w:rPr>
@@ -861,7 +930,7 @@
                 <w:noProof/>
                 <w:webHidden/>
               </w:rPr>
-              <w:t>3</w:t>
+              <w:t>4</w:t>
             </w:r>
             <w:r>
               <w:rPr>
@@ -884,7 +953,7 @@
               <w:lang w:val="ro-RO" w:eastAsia="ro-RO"/>
             </w:rPr>
           </w:pPr>
-          <w:hyperlink w:anchor="_Toc35780508" w:history="1">
+          <w:hyperlink w:anchor="_Toc35781838" w:history="1">
             <w:r>
               <w:rPr>
                 <w:rStyle w:val="Hyperlink"/>
@@ -911,7 +980,7 @@
                 <w:noProof/>
                 <w:webHidden/>
               </w:rPr>
-              <w:instrText xml:space="preserve"> PAGEREF _Toc35780508 \h </w:instrText>
+              <w:instrText xml:space="preserve"> PAGEREF _Toc35781838 \h </w:instrText>
             </w:r>
             <w:r>
               <w:rPr>
@@ -931,7 +1000,7 @@
                 <w:noProof/>
                 <w:webHidden/>
               </w:rPr>
-              <w:t>4</w:t>
+              <w:t>5</w:t>
             </w:r>
             <w:r>
               <w:rPr>
@@ -955,7 +1024,7 @@
               <w:lang w:val="ro-RO" w:eastAsia="ro-RO"/>
             </w:rPr>
           </w:pPr>
-          <w:hyperlink w:anchor="_Toc35780509" w:history="1">
+          <w:hyperlink w:anchor="_Toc35781839" w:history="1">
             <w:r>
               <w:rPr>
                 <w:rStyle w:val="Hyperlink"/>
@@ -997,7 +1066,7 @@
                 <w:noProof/>
                 <w:webHidden/>
               </w:rPr>
-              <w:instrText xml:space="preserve"> PAGEREF _Toc35780509 \h </w:instrText>
+              <w:instrText xml:space="preserve"> PAGEREF _Toc35781839 \h </w:instrText>
             </w:r>
             <w:r>
               <w:rPr>
@@ -1017,7 +1086,7 @@
                 <w:noProof/>
                 <w:webHidden/>
               </w:rPr>
-              <w:t>4</w:t>
+              <w:t>5</w:t>
             </w:r>
             <w:r>
               <w:rPr>
@@ -1041,7 +1110,7 @@
               <w:lang w:val="ro-RO" w:eastAsia="ro-RO"/>
             </w:rPr>
           </w:pPr>
-          <w:hyperlink w:anchor="_Toc35780510" w:history="1">
+          <w:hyperlink w:anchor="_Toc35781840" w:history="1">
             <w:r>
               <w:rPr>
                 <w:rStyle w:val="Hyperlink"/>
@@ -1083,7 +1152,7 @@
                 <w:noProof/>
                 <w:webHidden/>
               </w:rPr>
-              <w:instrText xml:space="preserve"> PAGEREF _Toc35780510 \h </w:instrText>
+              <w:instrText xml:space="preserve"> PAGEREF _Toc35781840 \h </w:instrText>
             </w:r>
             <w:r>
               <w:rPr>
@@ -1103,7 +1172,7 @@
                 <w:noProof/>
                 <w:webHidden/>
               </w:rPr>
-              <w:t>4</w:t>
+              <w:t>5</w:t>
             </w:r>
             <w:r>
               <w:rPr>
@@ -1127,7 +1196,7 @@
               <w:lang w:val="ro-RO" w:eastAsia="ro-RO"/>
             </w:rPr>
           </w:pPr>
-          <w:hyperlink w:anchor="_Toc35780511" w:history="1">
+          <w:hyperlink w:anchor="_Toc35781841" w:history="1">
             <w:r>
               <w:rPr>
                 <w:rStyle w:val="Hyperlink"/>
@@ -1169,7 +1238,7 @@
                 <w:noProof/>
                 <w:webHidden/>
               </w:rPr>
-              <w:instrText xml:space="preserve"> PAGEREF _Toc35780511 \h </w:instrText>
+              <w:instrText xml:space="preserve"> PAGEREF _Toc35781841 \h </w:instrText>
             </w:r>
             <w:r>
               <w:rPr>
@@ -1189,7 +1258,7 @@
                 <w:noProof/>
                 <w:webHidden/>
               </w:rPr>
-              <w:t>6</w:t>
+              <w:t>7</w:t>
             </w:r>
             <w:r>
               <w:rPr>
@@ -1212,7 +1281,7 @@
               <w:lang w:val="ro-RO" w:eastAsia="ro-RO"/>
             </w:rPr>
           </w:pPr>
-          <w:hyperlink w:anchor="_Toc35780512" w:history="1">
+          <w:hyperlink w:anchor="_Toc35781842" w:history="1">
             <w:r>
               <w:rPr>
                 <w:rStyle w:val="Hyperlink"/>
@@ -1239,7 +1308,7 @@
                 <w:noProof/>
                 <w:webHidden/>
               </w:rPr>
-              <w:instrText xml:space="preserve"> PAGEREF _Toc35780512 \h </w:instrText>
+              <w:instrText xml:space="preserve"> PAGEREF _Toc35781842 \h </w:instrText>
             </w:r>
             <w:r>
               <w:rPr>
@@ -1259,7 +1328,7 @@
                 <w:noProof/>
                 <w:webHidden/>
               </w:rPr>
-              <w:t>6</w:t>
+              <w:t>7</w:t>
             </w:r>
             <w:r>
               <w:rPr>
@@ -1283,7 +1352,7 @@
               <w:lang w:val="ro-RO" w:eastAsia="ro-RO"/>
             </w:rPr>
           </w:pPr>
-          <w:hyperlink w:anchor="_Toc35780513" w:history="1">
+          <w:hyperlink w:anchor="_Toc35781843" w:history="1">
             <w:r>
               <w:rPr>
                 <w:rStyle w:val="Hyperlink"/>
@@ -1325,7 +1394,7 @@
                 <w:noProof/>
                 <w:webHidden/>
               </w:rPr>
-              <w:instrText xml:space="preserve"> PAGEREF _Toc35780513 \h </w:instrText>
+              <w:instrText xml:space="preserve"> PAGEREF _Toc35781843 \h </w:instrText>
             </w:r>
             <w:r>
               <w:rPr>
@@ -1345,7 +1414,7 @@
                 <w:noProof/>
                 <w:webHidden/>
               </w:rPr>
-              <w:t>6</w:t>
+              <w:t>7</w:t>
             </w:r>
             <w:r>
               <w:rPr>
@@ -1369,7 +1438,7 @@
               <w:lang w:val="ro-RO" w:eastAsia="ro-RO"/>
             </w:rPr>
           </w:pPr>
-          <w:hyperlink w:anchor="_Toc35780514" w:history="1">
+          <w:hyperlink w:anchor="_Toc35781844" w:history="1">
             <w:r>
               <w:rPr>
                 <w:rStyle w:val="Hyperlink"/>
@@ -1411,7 +1480,7 @@
                 <w:noProof/>
                 <w:webHidden/>
               </w:rPr>
-              <w:instrText xml:space="preserve"> PAGEREF _Toc35780514 \h </w:instrText>
+              <w:instrText xml:space="preserve"> PAGEREF _Toc35781844 \h </w:instrText>
             </w:r>
             <w:r>
               <w:rPr>
@@ -1431,7 +1500,7 @@
                 <w:noProof/>
                 <w:webHidden/>
               </w:rPr>
-              <w:t>6</w:t>
+              <w:t>7</w:t>
             </w:r>
             <w:r>
               <w:rPr>
@@ -1455,7 +1524,7 @@
               <w:lang w:val="ro-RO" w:eastAsia="ro-RO"/>
             </w:rPr>
           </w:pPr>
-          <w:hyperlink w:anchor="_Toc35780515" w:history="1">
+          <w:hyperlink w:anchor="_Toc35781845" w:history="1">
             <w:r>
               <w:rPr>
                 <w:rStyle w:val="Hyperlink"/>
@@ -1497,7 +1566,7 @@
                 <w:noProof/>
                 <w:webHidden/>
               </w:rPr>
-              <w:instrText xml:space="preserve"> PAGEREF _Toc35780515 \h </w:instrText>
+              <w:instrText xml:space="preserve"> PAGEREF _Toc35781845 \h </w:instrText>
             </w:r>
             <w:r>
               <w:rPr>
@@ -1517,7 +1586,7 @@
                 <w:noProof/>
                 <w:webHidden/>
               </w:rPr>
-              <w:t>8</w:t>
+              <w:t>9</w:t>
             </w:r>
             <w:r>
               <w:rPr>
@@ -1540,7 +1609,7 @@
               <w:lang w:val="ro-RO" w:eastAsia="ro-RO"/>
             </w:rPr>
           </w:pPr>
-          <w:hyperlink w:anchor="_Toc35780516" w:history="1">
+          <w:hyperlink w:anchor="_Toc35781846" w:history="1">
             <w:r>
               <w:rPr>
                 <w:rStyle w:val="Hyperlink"/>
@@ -1567,7 +1636,7 @@
                 <w:noProof/>
                 <w:webHidden/>
               </w:rPr>
-              <w:instrText xml:space="preserve"> PAGEREF _Toc35780516 \h </w:instrText>
+              <w:instrText xml:space="preserve"> PAGEREF _Toc35781846 \h </w:instrText>
             </w:r>
             <w:r>
               <w:rPr>
@@ -1587,7 +1656,7 @@
                 <w:noProof/>
                 <w:webHidden/>
               </w:rPr>
-              <w:t>8</w:t>
+              <w:t>9</w:t>
             </w:r>
             <w:r>
               <w:rPr>
@@ -1611,7 +1680,7 @@
               <w:lang w:val="ro-RO" w:eastAsia="ro-RO"/>
             </w:rPr>
           </w:pPr>
-          <w:hyperlink w:anchor="_Toc35780517" w:history="1">
+          <w:hyperlink w:anchor="_Toc35781847" w:history="1">
             <w:r>
               <w:rPr>
                 <w:rStyle w:val="Hyperlink"/>
@@ -1653,7 +1722,7 @@
                 <w:noProof/>
                 <w:webHidden/>
               </w:rPr>
-              <w:instrText xml:space="preserve"> PAGEREF _Toc35780517 \h </w:instrText>
+              <w:instrText xml:space="preserve"> PAGEREF _Toc35781847 \h </w:instrText>
             </w:r>
             <w:r>
               <w:rPr>
@@ -1673,7 +1742,7 @@
                 <w:noProof/>
                 <w:webHidden/>
               </w:rPr>
-              <w:t>8</w:t>
+              <w:t>9</w:t>
             </w:r>
             <w:r>
               <w:rPr>
@@ -1697,7 +1766,7 @@
               <w:lang w:val="ro-RO" w:eastAsia="ro-RO"/>
             </w:rPr>
           </w:pPr>
-          <w:hyperlink w:anchor="_Toc35780518" w:history="1">
+          <w:hyperlink w:anchor="_Toc35781848" w:history="1">
             <w:r>
               <w:rPr>
                 <w:rStyle w:val="Hyperlink"/>
@@ -1739,7 +1808,7 @@
                 <w:noProof/>
                 <w:webHidden/>
               </w:rPr>
-              <w:instrText xml:space="preserve"> PAGEREF _Toc35780518 \h </w:instrText>
+              <w:instrText xml:space="preserve"> PAGEREF _Toc35781848 \h </w:instrText>
             </w:r>
             <w:r>
               <w:rPr>
@@ -1759,7 +1828,7 @@
                 <w:noProof/>
                 <w:webHidden/>
               </w:rPr>
-              <w:t>8</w:t>
+              <w:t>9</w:t>
             </w:r>
             <w:r>
               <w:rPr>
@@ -1783,7 +1852,7 @@
               <w:lang w:val="ro-RO" w:eastAsia="ro-RO"/>
             </w:rPr>
           </w:pPr>
-          <w:hyperlink w:anchor="_Toc35780519" w:history="1">
+          <w:hyperlink w:anchor="_Toc35781849" w:history="1">
             <w:r>
               <w:rPr>
                 <w:rStyle w:val="Hyperlink"/>
@@ -1825,7 +1894,7 @@
                 <w:noProof/>
                 <w:webHidden/>
               </w:rPr>
-              <w:instrText xml:space="preserve"> PAGEREF _Toc35780519 \h </w:instrText>
+              <w:instrText xml:space="preserve"> PAGEREF _Toc35781849 \h </w:instrText>
             </w:r>
             <w:r>
               <w:rPr>
@@ -1845,7 +1914,7 @@
                 <w:noProof/>
                 <w:webHidden/>
               </w:rPr>
-              <w:t>9</w:t>
+              <w:t>10</w:t>
             </w:r>
             <w:r>
               <w:rPr>
@@ -1868,7 +1937,7 @@
               <w:lang w:val="ro-RO" w:eastAsia="ro-RO"/>
             </w:rPr>
           </w:pPr>
-          <w:hyperlink w:anchor="_Toc35780520" w:history="1">
+          <w:hyperlink w:anchor="_Toc35781850" w:history="1">
             <w:r>
               <w:rPr>
                 <w:rStyle w:val="Hyperlink"/>
@@ -1895,7 +1964,7 @@
                 <w:noProof/>
                 <w:webHidden/>
               </w:rPr>
-              <w:instrText xml:space="preserve"> PAGEREF _Toc35780520 \h </w:instrText>
+              <w:instrText xml:space="preserve"> PAGEREF _Toc35781850 \h </w:instrText>
             </w:r>
             <w:r>
               <w:rPr>
@@ -1915,7 +1984,7 @@
                 <w:noProof/>
                 <w:webHidden/>
               </w:rPr>
-              <w:t>10</w:t>
+              <w:t>11</w:t>
             </w:r>
             <w:r>
               <w:rPr>
@@ -1939,7 +2008,7 @@
               <w:lang w:val="ro-RO" w:eastAsia="ro-RO"/>
             </w:rPr>
           </w:pPr>
-          <w:hyperlink w:anchor="_Toc35780521" w:history="1">
+          <w:hyperlink w:anchor="_Toc35781851" w:history="1">
             <w:r>
               <w:rPr>
                 <w:rStyle w:val="Hyperlink"/>
@@ -1981,7 +2050,7 @@
                 <w:noProof/>
                 <w:webHidden/>
               </w:rPr>
-              <w:instrText xml:space="preserve"> PAGEREF _Toc35780521 \h </w:instrText>
+              <w:instrText xml:space="preserve"> PAGEREF _Toc35781851 \h </w:instrText>
             </w:r>
             <w:r>
               <w:rPr>
@@ -2001,7 +2070,7 @@
                 <w:noProof/>
                 <w:webHidden/>
               </w:rPr>
-              <w:t>10</w:t>
+              <w:t>11</w:t>
             </w:r>
             <w:r>
               <w:rPr>
@@ -2025,7 +2094,7 @@
               <w:lang w:val="ro-RO" w:eastAsia="ro-RO"/>
             </w:rPr>
           </w:pPr>
-          <w:hyperlink w:anchor="_Toc35780522" w:history="1">
+          <w:hyperlink w:anchor="_Toc35781852" w:history="1">
             <w:r>
               <w:rPr>
                 <w:rStyle w:val="Hyperlink"/>
@@ -2067,7 +2136,7 @@
                 <w:noProof/>
                 <w:webHidden/>
               </w:rPr>
-              <w:instrText xml:space="preserve"> PAGEREF _Toc35780522 \h </w:instrText>
+              <w:instrText xml:space="preserve"> PAGEREF _Toc35781852 \h </w:instrText>
             </w:r>
             <w:r>
               <w:rPr>
@@ -2087,7 +2156,7 @@
                 <w:noProof/>
                 <w:webHidden/>
               </w:rPr>
-              <w:t>10</w:t>
+              <w:t>11</w:t>
             </w:r>
             <w:r>
               <w:rPr>
@@ -2111,7 +2180,7 @@
               <w:lang w:val="ro-RO" w:eastAsia="ro-RO"/>
             </w:rPr>
           </w:pPr>
-          <w:hyperlink w:anchor="_Toc35780523" w:history="1">
+          <w:hyperlink w:anchor="_Toc35781853" w:history="1">
             <w:r>
               <w:rPr>
                 <w:rStyle w:val="Hyperlink"/>
@@ -2153,7 +2222,7 @@
                 <w:noProof/>
                 <w:webHidden/>
               </w:rPr>
-              <w:instrText xml:space="preserve"> PAGEREF _Toc35780523 \h </w:instrText>
+              <w:instrText xml:space="preserve"> PAGEREF _Toc35781853 \h </w:instrText>
             </w:r>
             <w:r>
               <w:rPr>
@@ -2173,7 +2242,7 @@
                 <w:noProof/>
                 <w:webHidden/>
               </w:rPr>
-              <w:t>11</w:t>
+              <w:t>12</w:t>
             </w:r>
             <w:r>
               <w:rPr>
@@ -2197,7 +2266,7 @@
               <w:lang w:val="ro-RO" w:eastAsia="ro-RO"/>
             </w:rPr>
           </w:pPr>
-          <w:hyperlink w:anchor="_Toc35780524" w:history="1">
+          <w:hyperlink w:anchor="_Toc35781854" w:history="1">
             <w:r>
               <w:rPr>
                 <w:rStyle w:val="Hyperlink"/>
@@ -2239,7 +2308,7 @@
                 <w:noProof/>
                 <w:webHidden/>
               </w:rPr>
-              <w:instrText xml:space="preserve"> PAGEREF _Toc35780524 \h </w:instrText>
+              <w:instrText xml:space="preserve"> PAGEREF _Toc35781854 \h </w:instrText>
             </w:r>
             <w:r>
               <w:rPr>
@@ -2259,7 +2328,7 @@
                 <w:noProof/>
                 <w:webHidden/>
               </w:rPr>
-              <w:t>11</w:t>
+              <w:t>12</w:t>
             </w:r>
             <w:r>
               <w:rPr>
@@ -2283,7 +2352,7 @@
               <w:lang w:val="ro-RO" w:eastAsia="ro-RO"/>
             </w:rPr>
           </w:pPr>
-          <w:hyperlink w:anchor="_Toc35780525" w:history="1">
+          <w:hyperlink w:anchor="_Toc35781855" w:history="1">
             <w:r>
               <w:rPr>
                 <w:rStyle w:val="Hyperlink"/>
@@ -2325,7 +2394,7 @@
                 <w:noProof/>
                 <w:webHidden/>
               </w:rPr>
-              <w:instrText xml:space="preserve"> PAGEREF _Toc35780525 \h </w:instrText>
+              <w:instrText xml:space="preserve"> PAGEREF _Toc35781855 \h </w:instrText>
             </w:r>
             <w:r>
               <w:rPr>
@@ -2345,7 +2414,7 @@
                 <w:noProof/>
                 <w:webHidden/>
               </w:rPr>
-              <w:t>12</w:t>
+              <w:t>13</w:t>
             </w:r>
             <w:r>
               <w:rPr>
@@ -2368,7 +2437,7 @@
               <w:lang w:val="ro-RO" w:eastAsia="ro-RO"/>
             </w:rPr>
           </w:pPr>
-          <w:hyperlink w:anchor="_Toc35780526" w:history="1">
+          <w:hyperlink w:anchor="_Toc35781856" w:history="1">
             <w:r>
               <w:rPr>
                 <w:rStyle w:val="Hyperlink"/>
@@ -2395,7 +2464,7 @@
                 <w:noProof/>
                 <w:webHidden/>
               </w:rPr>
-              <w:instrText xml:space="preserve"> PAGEREF _Toc35780526 \h </w:instrText>
+              <w:instrText xml:space="preserve"> PAGEREF _Toc35781856 \h </w:instrText>
             </w:r>
             <w:r>
               <w:rPr>
@@ -2415,7 +2484,7 @@
                 <w:noProof/>
                 <w:webHidden/>
               </w:rPr>
-              <w:t>13</w:t>
+              <w:t>14</w:t>
             </w:r>
             <w:r>
               <w:rPr>
@@ -2441,7 +2510,7 @@
       <w:pPr>
         <w:pStyle w:val="Heading1"/>
       </w:pPr>
-      <w:bookmarkStart w:id="0" w:name="_Toc35780498"/>
+      <w:bookmarkStart w:id="0" w:name="_Toc35781827"/>
       <w:proofErr w:type="spellStart"/>
       <w:r>
         <w:t>Introducere</w:t>
@@ -2583,9 +2652,736 @@
       <w:pPr>
         <w:pStyle w:val="Heading1"/>
       </w:pPr>
-      <w:bookmarkStart w:id="1" w:name="_Toc35780499"/>
-      <w:proofErr w:type="spellStart"/>
-      <w:r>
+      <w:bookmarkStart w:id="1" w:name="_Toc35781828"/>
+      <w:proofErr w:type="spellStart"/>
+      <w:r>
+        <w:t>Structura</w:t>
+      </w:r>
+      <w:proofErr w:type="spellEnd"/>
+      <w:r>
+        <w:t xml:space="preserve"> </w:t>
+      </w:r>
+      <w:proofErr w:type="spellStart"/>
+      <w:r>
+        <w:t>temei</w:t>
+      </w:r>
+      <w:bookmarkEnd w:id="1"/>
+      <w:proofErr w:type="spellEnd"/>
+    </w:p>
+    <w:p>
+      <w:proofErr w:type="spellStart"/>
+      <w:r>
+        <w:t>Clase</w:t>
+      </w:r>
+      <w:proofErr w:type="spellEnd"/>
+    </w:p>
+    <w:p>
+      <w:pPr>
+        <w:pStyle w:val="ListParagraph"/>
+        <w:numPr>
+          <w:ilvl w:val="0"/>
+          <w:numId w:val="45"/>
+        </w:numPr>
+      </w:pPr>
+      <w:proofErr w:type="spellStart"/>
+      <w:r>
+        <w:t>KMeansModel</w:t>
+      </w:r>
+      <w:proofErr w:type="spellEnd"/>
+    </w:p>
+    <w:p>
+      <w:pPr>
+        <w:pStyle w:val="ListParagraph"/>
+        <w:numPr>
+          <w:ilvl w:val="0"/>
+          <w:numId w:val="45"/>
+        </w:numPr>
+      </w:pPr>
+      <w:proofErr w:type="spellStart"/>
+      <w:r>
+        <w:t>RandomForestModel</w:t>
+      </w:r>
+      <w:proofErr w:type="spellEnd"/>
+    </w:p>
+    <w:p>
+      <w:pPr>
+        <w:pStyle w:val="ListParagraph"/>
+        <w:numPr>
+          <w:ilvl w:val="0"/>
+          <w:numId w:val="45"/>
+        </w:numPr>
+      </w:pPr>
+      <w:proofErr w:type="spellStart"/>
+      <w:r>
+        <w:t>XGBoostModel</w:t>
+      </w:r>
+      <w:proofErr w:type="spellEnd"/>
+    </w:p>
+    <w:p>
+      <w:pPr>
+        <w:pStyle w:val="ListParagraph"/>
+        <w:numPr>
+          <w:ilvl w:val="0"/>
+          <w:numId w:val="45"/>
+        </w:numPr>
+      </w:pPr>
+      <w:proofErr w:type="spellStart"/>
+      <w:r>
+        <w:t>SVMModel</w:t>
+      </w:r>
+      <w:proofErr w:type="spellEnd"/>
+    </w:p>
+    <w:p>
+      <w:proofErr w:type="spellStart"/>
+      <w:r>
+        <w:t>Fiecare</w:t>
+      </w:r>
+      <w:proofErr w:type="spellEnd"/>
+      <w:r>
+        <w:t xml:space="preserve"> din </w:t>
+      </w:r>
+      <w:proofErr w:type="spellStart"/>
+      <w:r>
+        <w:t>ele</w:t>
+      </w:r>
+      <w:proofErr w:type="spellEnd"/>
+      <w:r>
+        <w:t xml:space="preserve"> are </w:t>
+      </w:r>
+      <w:proofErr w:type="spellStart"/>
+      <w:r>
+        <w:t>urmatoarele</w:t>
+      </w:r>
+      <w:proofErr w:type="spellEnd"/>
+      <w:r>
+        <w:t xml:space="preserve"> </w:t>
+      </w:r>
+      <w:proofErr w:type="spellStart"/>
+      <w:r>
+        <w:t>functii</w:t>
+      </w:r>
+      <w:proofErr w:type="spellEnd"/>
+      <w:r>
+        <w:t>:</w:t>
+      </w:r>
+    </w:p>
+    <w:p>
+      <w:pPr>
+        <w:pStyle w:val="ListParagraph"/>
+        <w:numPr>
+          <w:ilvl w:val="0"/>
+          <w:numId w:val="46"/>
+        </w:numPr>
+      </w:pPr>
+      <w:r>
+        <w:t>&lt;</w:t>
+      </w:r>
+      <w:proofErr w:type="spellStart"/>
+      <w:r>
+        <w:t>nu</w:t>
+      </w:r>
+      <w:r>
+        <w:t>me_model</w:t>
+      </w:r>
+      <w:proofErr w:type="spellEnd"/>
+      <w:r>
+        <w:t>&gt;_</w:t>
+      </w:r>
+      <w:proofErr w:type="spellStart"/>
+      <w:r>
+        <w:t>baseline:</w:t>
+      </w:r>
+    </w:p>
+    <w:p>
+      <w:pPr>
+        <w:pStyle w:val="ListParagraph"/>
+      </w:pPr>
+      <w:r>
+        <w:t>implementarea</w:t>
+      </w:r>
+      <w:proofErr w:type="spellEnd"/>
+      <w:r>
+        <w:t xml:space="preserve"> baseline</w:t>
+      </w:r>
+    </w:p>
+    <w:p>
+      <w:pPr>
+        <w:pStyle w:val="ListParagraph"/>
+        <w:numPr>
+          <w:ilvl w:val="0"/>
+          <w:numId w:val="46"/>
+        </w:numPr>
+      </w:pPr>
+      <w:r>
+        <w:t>&lt;</w:t>
+      </w:r>
+      <w:proofErr w:type="spellStart"/>
+      <w:r>
+        <w:t>nume_model</w:t>
+      </w:r>
+      <w:proofErr w:type="spellEnd"/>
+      <w:r>
+        <w:t>&gt;_</w:t>
+      </w:r>
+      <w:proofErr w:type="spellStart"/>
+      <w:r>
+        <w:t>improved:</w:t>
+      </w:r>
+    </w:p>
+    <w:p>
+      <w:pPr>
+        <w:pStyle w:val="ListParagraph"/>
+      </w:pPr>
+      <w:r>
+        <w:t>implementarea</w:t>
+      </w:r>
+      <w:proofErr w:type="spellEnd"/>
+      <w:r>
+        <w:t xml:space="preserve"> </w:t>
+      </w:r>
+      <w:proofErr w:type="spellStart"/>
+      <w:r>
+        <w:t>imbunatatita</w:t>
+      </w:r>
+      <w:proofErr w:type="spellEnd"/>
+    </w:p>
+    <w:p>
+      <w:pPr>
+        <w:pStyle w:val="ListParagraph"/>
+        <w:numPr>
+          <w:ilvl w:val="0"/>
+          <w:numId w:val="46"/>
+        </w:numPr>
+      </w:pPr>
+      <w:r>
+        <w:rPr>
+          <w:lang w:val="ro-RO" w:eastAsia="ro-RO"/>
+        </w:rPr>
+        <w:t>intra_algorithm_analysis</w:t>
+      </w:r>
+      <w:r>
+        <w:rPr>
+          <w:lang w:val="ro-RO" w:eastAsia="ro-RO"/>
+        </w:rPr>
+        <w:t>:</w:t>
+      </w:r>
+    </w:p>
+    <w:p>
+      <w:pPr>
+        <w:pStyle w:val="ListParagraph"/>
+      </w:pPr>
+      <w:r>
+        <w:rPr>
+          <w:lang w:val="ro-RO" w:eastAsia="ro-RO"/>
+        </w:rPr>
+        <w:t xml:space="preserve">apeleaza functia de afisat bar_chart pe baza metricilor rezultate </w:t>
+      </w:r>
+    </w:p>
+    <w:p>
+      <w:proofErr w:type="spellStart"/>
+      <w:r>
+        <w:t>Alte</w:t>
+      </w:r>
+      <w:proofErr w:type="spellEnd"/>
+      <w:r>
+        <w:t xml:space="preserve"> </w:t>
+      </w:r>
+      <w:proofErr w:type="spellStart"/>
+      <w:r>
+        <w:t>functii</w:t>
+      </w:r>
+      <w:proofErr w:type="spellEnd"/>
+      <w:r>
+        <w:t>:</w:t>
+      </w:r>
+    </w:p>
+    <w:p>
+      <w:pPr>
+        <w:pStyle w:val="ListParagraph"/>
+        <w:numPr>
+          <w:ilvl w:val="0"/>
+          <w:numId w:val="47"/>
+        </w:numPr>
+        <w:rPr>
+          <w:lang w:val="ro-RO" w:eastAsia="ro-RO"/>
+        </w:rPr>
+      </w:pPr>
+      <w:r>
+        <w:rPr>
+          <w:lang w:val="ro-RO" w:eastAsia="ro-RO"/>
+        </w:rPr>
+        <w:t>inter_algorithm_analysis</w:t>
+      </w:r>
+      <w:r>
+        <w:rPr>
+          <w:lang w:val="ro-RO" w:eastAsia="ro-RO"/>
+        </w:rPr>
+        <w:t>:</w:t>
+      </w:r>
+    </w:p>
+    <w:p>
+      <w:pPr>
+        <w:pStyle w:val="ListParagraph"/>
+        <w:rPr>
+          <w:lang w:val="ro-RO" w:eastAsia="ro-RO"/>
+        </w:rPr>
+      </w:pPr>
+      <w:r>
+        <w:rPr>
+          <w:lang w:val="ro-RO" w:eastAsia="ro-RO"/>
+        </w:rPr>
+        <w:t>afiseaza, pe rand, cate un grafic cu una din cele 5 metrici (acuratete, precizie, recall, f1 si matricea de confuziune)</w:t>
+      </w:r>
+    </w:p>
+    <w:p>
+      <w:pPr>
+        <w:pStyle w:val="ListParagraph"/>
+        <w:numPr>
+          <w:ilvl w:val="0"/>
+          <w:numId w:val="47"/>
+        </w:numPr>
+        <w:rPr>
+          <w:lang w:val="ro-RO" w:eastAsia="ro-RO"/>
+        </w:rPr>
+      </w:pPr>
+      <w:r>
+        <w:rPr>
+          <w:lang w:val="ro-RO" w:eastAsia="ro-RO"/>
+        </w:rPr>
+        <w:t>get_classification_metrics</w:t>
+      </w:r>
+      <w:r>
+        <w:rPr>
+          <w:lang w:val="ro-RO" w:eastAsia="ro-RO"/>
+        </w:rPr>
+        <w:t>:</w:t>
+      </w:r>
+    </w:p>
+    <w:p>
+      <w:pPr>
+        <w:pStyle w:val="ListParagraph"/>
+        <w:rPr>
+          <w:lang w:val="ro-RO" w:eastAsia="ro-RO"/>
+        </w:rPr>
+      </w:pPr>
+      <w:r>
+        <w:rPr>
+          <w:lang w:val="ro-RO" w:eastAsia="ro-RO"/>
+        </w:rPr>
+        <w:t>calculeaza metricile: acuratete, precizie, recall, f1 pentru un model dat, folosind cross_validate cu 5-fold</w:t>
+      </w:r>
+    </w:p>
+    <w:p>
+      <w:pPr>
+        <w:pStyle w:val="ListParagraph"/>
+        <w:numPr>
+          <w:ilvl w:val="0"/>
+          <w:numId w:val="47"/>
+        </w:numPr>
+      </w:pPr>
+      <w:proofErr w:type="spellStart"/>
+      <w:r>
+        <w:t>get_confusion_matrix</w:t>
+      </w:r>
+      <w:r>
+        <w:t>:</w:t>
+      </w:r>
+    </w:p>
+    <w:p>
+      <w:pPr>
+        <w:pStyle w:val="ListParagraph"/>
+      </w:pPr>
+      <w:r>
+        <w:t>returneaza</w:t>
+      </w:r>
+      <w:proofErr w:type="spellEnd"/>
+      <w:r>
+        <w:t xml:space="preserve"> </w:t>
+      </w:r>
+      <w:proofErr w:type="spellStart"/>
+      <w:r>
+        <w:t>matricea</w:t>
+      </w:r>
+      <w:proofErr w:type="spellEnd"/>
+      <w:r>
+        <w:t xml:space="preserve"> de </w:t>
+      </w:r>
+      <w:proofErr w:type="spellStart"/>
+      <w:r>
+        <w:t>confuziune</w:t>
+      </w:r>
+      <w:proofErr w:type="spellEnd"/>
+      <w:r>
+        <w:t xml:space="preserve"> </w:t>
+      </w:r>
+      <w:proofErr w:type="spellStart"/>
+      <w:r>
+        <w:t>pentru</w:t>
+      </w:r>
+      <w:proofErr w:type="spellEnd"/>
+      <w:r>
+        <w:t xml:space="preserve"> 5-fold</w:t>
+      </w:r>
+    </w:p>
+    <w:p>
+      <w:pPr>
+        <w:pStyle w:val="ListParagraph"/>
+        <w:numPr>
+          <w:ilvl w:val="0"/>
+          <w:numId w:val="47"/>
+        </w:numPr>
+      </w:pPr>
+      <w:proofErr w:type="spellStart"/>
+      <w:r>
+        <w:t>get_rand_index</w:t>
+      </w:r>
+      <w:r>
+        <w:t>:</w:t>
+      </w:r>
+    </w:p>
+    <w:p>
+      <w:pPr>
+        <w:pStyle w:val="ListParagraph"/>
+      </w:pPr>
+      <w:r>
+        <w:t>returneaza</w:t>
+      </w:r>
+      <w:proofErr w:type="spellEnd"/>
+      <w:r>
+        <w:t xml:space="preserve"> </w:t>
+      </w:r>
+      <w:proofErr w:type="spellStart"/>
+      <w:r>
+        <w:t>rand_index</w:t>
+      </w:r>
+      <w:proofErr w:type="spellEnd"/>
+      <w:r>
+        <w:t xml:space="preserve"> </w:t>
+      </w:r>
+      <w:proofErr w:type="spellStart"/>
+      <w:r>
+        <w:t>pentru</w:t>
+      </w:r>
+      <w:proofErr w:type="spellEnd"/>
+      <w:r>
+        <w:t xml:space="preserve"> </w:t>
+      </w:r>
+      <w:proofErr w:type="spellStart"/>
+      <w:r>
+        <w:t>modelul</w:t>
+      </w:r>
+      <w:proofErr w:type="spellEnd"/>
+      <w:r>
+        <w:t xml:space="preserve"> </w:t>
+      </w:r>
+      <w:proofErr w:type="spellStart"/>
+      <w:r>
+        <w:t>dat</w:t>
+      </w:r>
+      <w:proofErr w:type="spellEnd"/>
+    </w:p>
+    <w:p>
+      <w:pPr>
+        <w:pStyle w:val="ListParagraph"/>
+        <w:numPr>
+          <w:ilvl w:val="0"/>
+          <w:numId w:val="47"/>
+        </w:numPr>
+      </w:pPr>
+      <w:proofErr w:type="spellStart"/>
+      <w:r>
+        <w:t>get_avg_score</w:t>
+      </w:r>
+      <w:r>
+        <w:t>:</w:t>
+      </w:r>
+    </w:p>
+    <w:p>
+      <w:pPr>
+        <w:pStyle w:val="ListParagraph"/>
+      </w:pPr>
+      <w:r>
+        <w:t>returneaza</w:t>
+      </w:r>
+      <w:proofErr w:type="spellEnd"/>
+      <w:r>
+        <w:t xml:space="preserve"> average de un vector</w:t>
+      </w:r>
+    </w:p>
+    <w:p>
+      <w:pPr>
+        <w:pStyle w:val="ListParagraph"/>
+        <w:numPr>
+          <w:ilvl w:val="0"/>
+          <w:numId w:val="47"/>
+        </w:numPr>
+      </w:pPr>
+      <w:proofErr w:type="spellStart"/>
+      <w:r>
+        <w:t>plot_bar_chart</w:t>
+      </w:r>
+      <w:r>
+        <w:t>:</w:t>
+      </w:r>
+    </w:p>
+    <w:p>
+      <w:pPr>
+        <w:pStyle w:val="ListParagraph"/>
+      </w:pPr>
+      <w:r>
+        <w:t>afiseaza</w:t>
+      </w:r>
+      <w:proofErr w:type="spellEnd"/>
+      <w:r>
+        <w:t xml:space="preserve"> un bar chart </w:t>
+      </w:r>
+      <w:proofErr w:type="spellStart"/>
+      <w:r>
+        <w:t>pentru</w:t>
+      </w:r>
+      <w:proofErr w:type="spellEnd"/>
+      <w:r>
+        <w:t xml:space="preserve"> </w:t>
+      </w:r>
+      <w:proofErr w:type="spellStart"/>
+      <w:r>
+        <w:t>modelul</w:t>
+      </w:r>
+      <w:proofErr w:type="spellEnd"/>
+      <w:r>
+        <w:t xml:space="preserve"> </w:t>
+      </w:r>
+      <w:proofErr w:type="spellStart"/>
+      <w:r>
+        <w:t>dat</w:t>
+      </w:r>
+      <w:proofErr w:type="spellEnd"/>
+      <w:r>
+        <w:t xml:space="preserve"> </w:t>
+      </w:r>
+      <w:proofErr w:type="spellStart"/>
+      <w:r>
+        <w:t>si</w:t>
+      </w:r>
+      <w:proofErr w:type="spellEnd"/>
+      <w:r>
+        <w:t xml:space="preserve"> </w:t>
+      </w:r>
+      <w:proofErr w:type="spellStart"/>
+      <w:r>
+        <w:t>metricile</w:t>
+      </w:r>
+      <w:proofErr w:type="spellEnd"/>
+      <w:r>
+        <w:t xml:space="preserve"> date</w:t>
+      </w:r>
+    </w:p>
+    <w:p>
+      <w:pPr>
+        <w:pStyle w:val="ListParagraph"/>
+        <w:numPr>
+          <w:ilvl w:val="0"/>
+          <w:numId w:val="47"/>
+        </w:numPr>
+      </w:pPr>
+      <w:proofErr w:type="spellStart"/>
+      <w:r>
+        <w:t>plot_metrics</w:t>
+      </w:r>
+      <w:r>
+        <w:t>:</w:t>
+      </w:r>
+    </w:p>
+    <w:p>
+      <w:pPr>
+        <w:pStyle w:val="ListParagraph"/>
+      </w:pPr>
+      <w:r>
+        <w:t>afiseaza</w:t>
+      </w:r>
+      <w:proofErr w:type="spellEnd"/>
+      <w:r>
+        <w:t xml:space="preserve"> un </w:t>
+      </w:r>
+      <w:proofErr w:type="spellStart"/>
+      <w:r>
+        <w:t>grafic</w:t>
+      </w:r>
+      <w:proofErr w:type="spellEnd"/>
+      <w:r>
+        <w:t xml:space="preserve"> cu </w:t>
+      </w:r>
+      <w:proofErr w:type="spellStart"/>
+      <w:r>
+        <w:t>performanta</w:t>
+      </w:r>
+      <w:proofErr w:type="spellEnd"/>
+      <w:r>
+        <w:t xml:space="preserve"> </w:t>
+      </w:r>
+      <w:proofErr w:type="spellStart"/>
+      <w:r>
+        <w:t>algoritmilor</w:t>
+      </w:r>
+      <w:proofErr w:type="spellEnd"/>
+      <w:r>
+        <w:t xml:space="preserve"> Random Forest, </w:t>
+      </w:r>
+      <w:proofErr w:type="spellStart"/>
+      <w:r>
+        <w:t>XGBoost</w:t>
+      </w:r>
+      <w:proofErr w:type="spellEnd"/>
+      <w:r>
+        <w:t xml:space="preserve"> </w:t>
+      </w:r>
+      <w:proofErr w:type="spellStart"/>
+      <w:r>
+        <w:t>si</w:t>
+      </w:r>
+      <w:proofErr w:type="spellEnd"/>
+      <w:r>
+        <w:t xml:space="preserve"> SVM </w:t>
+      </w:r>
+      <w:proofErr w:type="spellStart"/>
+      <w:r>
+        <w:t>pentru</w:t>
+      </w:r>
+      <w:proofErr w:type="spellEnd"/>
+      <w:r>
+        <w:t xml:space="preserve"> </w:t>
+      </w:r>
+      <w:proofErr w:type="spellStart"/>
+      <w:r>
+        <w:t>metrica</w:t>
+      </w:r>
+      <w:proofErr w:type="spellEnd"/>
+      <w:r>
+        <w:t xml:space="preserve"> data</w:t>
+      </w:r>
+    </w:p>
+    <w:p>
+      <w:pPr>
+        <w:pStyle w:val="ListParagraph"/>
+        <w:numPr>
+          <w:ilvl w:val="0"/>
+          <w:numId w:val="47"/>
+        </w:numPr>
+      </w:pPr>
+      <w:proofErr w:type="spellStart"/>
+      <w:r>
+        <w:t>plot_conf_matrix</w:t>
+      </w:r>
+      <w:r>
+        <w:t>:</w:t>
+      </w:r>
+    </w:p>
+    <w:p>
+      <w:pPr>
+        <w:pStyle w:val="ListParagraph"/>
+      </w:pPr>
+      <w:r>
+        <w:t>afiseaza</w:t>
+      </w:r>
+      <w:proofErr w:type="spellEnd"/>
+      <w:r>
+        <w:t xml:space="preserve"> </w:t>
+      </w:r>
+      <w:proofErr w:type="spellStart"/>
+      <w:r>
+        <w:t>matricea</w:t>
+      </w:r>
+      <w:proofErr w:type="spellEnd"/>
+      <w:r>
+        <w:t xml:space="preserve"> de </w:t>
+      </w:r>
+      <w:proofErr w:type="spellStart"/>
+      <w:r>
+        <w:t>confuziune</w:t>
+      </w:r>
+      <w:proofErr w:type="spellEnd"/>
+    </w:p>
+    <w:p>
+      <w:pPr>
+        <w:pStyle w:val="ListParagraph"/>
+        <w:numPr>
+          <w:ilvl w:val="0"/>
+          <w:numId w:val="47"/>
+        </w:numPr>
+      </w:pPr>
+      <w:proofErr w:type="spellStart"/>
+      <w:r>
+        <w:t>plot_silhouette</w:t>
+      </w:r>
+      <w:r>
+        <w:t>:</w:t>
+      </w:r>
+    </w:p>
+    <w:p>
+      <w:pPr>
+        <w:pStyle w:val="ListParagraph"/>
+      </w:pPr>
+      <w:r>
+        <w:t>afiseaza</w:t>
+      </w:r>
+      <w:proofErr w:type="spellEnd"/>
+      <w:r>
+        <w:t xml:space="preserve"> </w:t>
+      </w:r>
+      <w:proofErr w:type="spellStart"/>
+      <w:r>
+        <w:t>distributia</w:t>
+      </w:r>
+      <w:proofErr w:type="spellEnd"/>
+      <w:r>
+        <w:t xml:space="preserve"> </w:t>
+      </w:r>
+      <w:proofErr w:type="spellStart"/>
+      <w:r>
+        <w:t>clusterelor</w:t>
+      </w:r>
+      <w:proofErr w:type="spellEnd"/>
+      <w:r>
+        <w:t xml:space="preserve"> </w:t>
+      </w:r>
+      <w:proofErr w:type="spellStart"/>
+      <w:r>
+        <w:t>si</w:t>
+      </w:r>
+      <w:proofErr w:type="spellEnd"/>
+      <w:r>
+        <w:t xml:space="preserve"> </w:t>
+      </w:r>
+      <w:proofErr w:type="spellStart"/>
+      <w:r>
+        <w:t>numarul</w:t>
+      </w:r>
+      <w:proofErr w:type="spellEnd"/>
+      <w:r>
+        <w:t xml:space="preserve"> de </w:t>
+      </w:r>
+      <w:proofErr w:type="spellStart"/>
+      <w:r>
+        <w:t>clustere</w:t>
+      </w:r>
+      <w:proofErr w:type="spellEnd"/>
+      <w:r>
+        <w:t xml:space="preserve"> </w:t>
+      </w:r>
+      <w:proofErr w:type="spellStart"/>
+      <w:r>
+        <w:t>optim</w:t>
+      </w:r>
+      <w:proofErr w:type="spellEnd"/>
+    </w:p>
+    <w:p>
+      <w:pPr>
+        <w:pStyle w:val="Heading1"/>
+      </w:pPr>
+      <w:bookmarkStart w:id="2" w:name="_Toc35781829"/>
+      <w:proofErr w:type="spellStart"/>
+      <w:r>
+        <w:lastRenderedPageBreak/>
         <w:t>Analiza</w:t>
       </w:r>
       <w:proofErr w:type="spellEnd"/>
@@ -2600,7 +3396,7 @@
       <w:r>
         <w:t xml:space="preserve"> de date</w:t>
       </w:r>
-      <w:bookmarkEnd w:id="1"/>
+      <w:bookmarkEnd w:id="2"/>
     </w:p>
     <w:p>
       <w:pPr>
@@ -2610,12 +3406,12 @@
           <w:numId w:val="7"/>
         </w:numPr>
       </w:pPr>
-      <w:bookmarkStart w:id="2" w:name="_Toc35780500"/>
+      <w:bookmarkStart w:id="3" w:name="_Toc35781830"/>
       <w:proofErr w:type="spellStart"/>
       <w:r>
         <w:t>Dimensiune</w:t>
       </w:r>
-      <w:bookmarkEnd w:id="2"/>
+      <w:bookmarkEnd w:id="3"/>
       <w:proofErr w:type="spellEnd"/>
     </w:p>
     <w:p>
@@ -2751,12 +3547,12 @@
           <w:numId w:val="7"/>
         </w:numPr>
       </w:pPr>
-      <w:bookmarkStart w:id="3" w:name="_Toc35780501"/>
+      <w:bookmarkStart w:id="4" w:name="_Toc35781831"/>
       <w:proofErr w:type="spellStart"/>
       <w:r>
         <w:t>Clase</w:t>
       </w:r>
-      <w:bookmarkEnd w:id="3"/>
+      <w:bookmarkEnd w:id="4"/>
       <w:proofErr w:type="spellEnd"/>
     </w:p>
     <w:p>
@@ -2916,12 +3712,12 @@
           <w:numId w:val="7"/>
         </w:numPr>
       </w:pPr>
-      <w:bookmarkStart w:id="4" w:name="_Toc35780502"/>
+      <w:bookmarkStart w:id="5" w:name="_Toc35781832"/>
       <w:proofErr w:type="spellStart"/>
       <w:r>
         <w:t>Atribute</w:t>
       </w:r>
-      <w:bookmarkEnd w:id="4"/>
+      <w:bookmarkEnd w:id="5"/>
       <w:proofErr w:type="spellEnd"/>
     </w:p>
     <w:p>
@@ -3258,6 +4054,22 @@
         <w:t>chroma_cens</w:t>
       </w:r>
       <w:proofErr w:type="spellEnd"/>
+      <w:r>
+        <w:t xml:space="preserve">, </w:t>
+      </w:r>
+      <w:proofErr w:type="spellStart"/>
+      <w:r>
+        <w:t>chroma_cqt</w:t>
+      </w:r>
+      <w:proofErr w:type="spellEnd"/>
+      <w:r>
+        <w:t xml:space="preserve">, </w:t>
+      </w:r>
+      <w:proofErr w:type="spellStart"/>
+      <w:r>
+        <w:t>chroma_stft</w:t>
+      </w:r>
+      <w:proofErr w:type="spellEnd"/>
     </w:p>
     <w:p>
       <w:pPr>
@@ -3269,7 +4081,7 @@
       </w:pPr>
       <w:proofErr w:type="spellStart"/>
       <w:r>
-        <w:t>chroma_cqt</w:t>
+        <w:t>mfcc</w:t>
       </w:r>
       <w:proofErr w:type="spellEnd"/>
     </w:p>
@@ -3283,7 +4095,7 @@
       </w:pPr>
       <w:proofErr w:type="spellStart"/>
       <w:r>
-        <w:t>chroma_stft</w:t>
+        <w:t>rmse</w:t>
       </w:r>
       <w:proofErr w:type="spellEnd"/>
     </w:p>
@@ -3297,7 +4109,31 @@
       </w:pPr>
       <w:proofErr w:type="spellStart"/>
       <w:r>
-        <w:t>mfcc</w:t>
+        <w:t>spectral_bandwidth</w:t>
+      </w:r>
+      <w:proofErr w:type="spellEnd"/>
+      <w:r>
+        <w:t xml:space="preserve">, </w:t>
+      </w:r>
+      <w:proofErr w:type="spellStart"/>
+      <w:r>
+        <w:t>spectral_centroid</w:t>
+      </w:r>
+      <w:proofErr w:type="spellEnd"/>
+      <w:r>
+        <w:t xml:space="preserve">, </w:t>
+      </w:r>
+      <w:proofErr w:type="spellStart"/>
+      <w:r>
+        <w:t>spectral_contrast</w:t>
+      </w:r>
+      <w:proofErr w:type="spellEnd"/>
+      <w:r>
+        <w:t xml:space="preserve">, </w:t>
+      </w:r>
+      <w:proofErr w:type="spellStart"/>
+      <w:r>
+        <w:t>spectral_rolloff</w:t>
       </w:r>
       <w:proofErr w:type="spellEnd"/>
     </w:p>
@@ -3311,7 +4147,7 @@
       </w:pPr>
       <w:proofErr w:type="spellStart"/>
       <w:r>
-        <w:t>rmse</w:t>
+        <w:t>tonnetz</w:t>
       </w:r>
       <w:proofErr w:type="spellEnd"/>
     </w:p>
@@ -3325,76 +4161,6 @@
       </w:pPr>
       <w:proofErr w:type="spellStart"/>
       <w:r>
-        <w:t>spectral_bandwidth</w:t>
-      </w:r>
-      <w:proofErr w:type="spellEnd"/>
-    </w:p>
-    <w:p>
-      <w:pPr>
-        <w:pStyle w:val="ListParagraph"/>
-        <w:numPr>
-          <w:ilvl w:val="0"/>
-          <w:numId w:val="6"/>
-        </w:numPr>
-      </w:pPr>
-      <w:proofErr w:type="spellStart"/>
-      <w:r>
-        <w:t>spectral_centroid</w:t>
-      </w:r>
-      <w:proofErr w:type="spellEnd"/>
-    </w:p>
-    <w:p>
-      <w:pPr>
-        <w:pStyle w:val="ListParagraph"/>
-        <w:numPr>
-          <w:ilvl w:val="0"/>
-          <w:numId w:val="6"/>
-        </w:numPr>
-      </w:pPr>
-      <w:proofErr w:type="spellStart"/>
-      <w:r>
-        <w:t>spectral_contrast</w:t>
-      </w:r>
-      <w:proofErr w:type="spellEnd"/>
-    </w:p>
-    <w:p>
-      <w:pPr>
-        <w:pStyle w:val="ListParagraph"/>
-        <w:numPr>
-          <w:ilvl w:val="0"/>
-          <w:numId w:val="6"/>
-        </w:numPr>
-      </w:pPr>
-      <w:proofErr w:type="spellStart"/>
-      <w:r>
-        <w:t>spectral_rolloff</w:t>
-      </w:r>
-      <w:proofErr w:type="spellEnd"/>
-    </w:p>
-    <w:p>
-      <w:pPr>
-        <w:pStyle w:val="ListParagraph"/>
-        <w:numPr>
-          <w:ilvl w:val="0"/>
-          <w:numId w:val="6"/>
-        </w:numPr>
-      </w:pPr>
-      <w:proofErr w:type="spellStart"/>
-      <w:r>
-        <w:t>tonnetz</w:t>
-      </w:r>
-      <w:proofErr w:type="spellEnd"/>
-    </w:p>
-    <w:p>
-      <w:pPr>
-        <w:pStyle w:val="ListParagraph"/>
-        <w:numPr>
-          <w:ilvl w:val="0"/>
-          <w:numId w:val="6"/>
-        </w:numPr>
-      </w:pPr>
-      <w:proofErr w:type="spellStart"/>
-      <w:r>
         <w:t>zcr</w:t>
       </w:r>
       <w:proofErr w:type="spellEnd"/>
@@ -3505,17 +4271,14 @@
       <w:r>
         <w:t>.</w:t>
       </w:r>
-      <w:bookmarkStart w:id="5" w:name="_GoBack"/>
-      <w:bookmarkEnd w:id="5"/>
     </w:p>
     <w:p>
       <w:pPr>
         <w:pStyle w:val="Heading1"/>
       </w:pPr>
-      <w:bookmarkStart w:id="6" w:name="_Toc35780503"/>
-      <w:proofErr w:type="spellStart"/>
-      <w:r>
-        <w:lastRenderedPageBreak/>
+      <w:bookmarkStart w:id="6" w:name="_Toc35781833"/>
+      <w:proofErr w:type="spellStart"/>
+      <w:r>
         <w:t>Analiza</w:t>
       </w:r>
       <w:proofErr w:type="spellEnd"/>
@@ -3533,7 +4296,7 @@
       <w:pPr>
         <w:pStyle w:val="Heading2"/>
       </w:pPr>
-      <w:bookmarkStart w:id="7" w:name="_Toc35780504"/>
+      <w:bookmarkStart w:id="7" w:name="_Toc35781834"/>
       <w:r>
         <w:t>K-means</w:t>
       </w:r>
@@ -3547,7 +4310,7 @@
           <w:numId w:val="23"/>
         </w:numPr>
       </w:pPr>
-      <w:bookmarkStart w:id="8" w:name="_Toc35780505"/>
+      <w:bookmarkStart w:id="8" w:name="_Toc35781835"/>
       <w:r>
         <w:t>Baseline</w:t>
       </w:r>
@@ -3580,7 +4343,7 @@
           <w:numId w:val="23"/>
         </w:numPr>
       </w:pPr>
-      <w:bookmarkStart w:id="9" w:name="_Toc35780506"/>
+      <w:bookmarkStart w:id="9" w:name="_Toc35781836"/>
       <w:proofErr w:type="spellStart"/>
       <w:r>
         <w:t>Imbunatatiri</w:t>
@@ -3725,10 +4488,8 @@
         </w:numPr>
       </w:pPr>
       <w:r>
-        <w:t xml:space="preserve">‘k-means++’: </w:t>
-      </w:r>
-      <w:r>
-        <w:t xml:space="preserve">nu a </w:t>
+        <w:lastRenderedPageBreak/>
+        <w:t xml:space="preserve">‘k-means++’: nu a </w:t>
       </w:r>
       <w:proofErr w:type="spellStart"/>
       <w:r>
@@ -3795,10 +4556,7 @@
       </w:r>
       <w:proofErr w:type="gramEnd"/>
       <w:r>
-        <w:t xml:space="preserve"> ales default: </w:t>
-      </w:r>
-      <w:r>
-        <w:t>‘k-means++’</w:t>
+        <w:t xml:space="preserve"> ales default: ‘k-means++’</w:t>
       </w:r>
     </w:p>
     <w:p>
@@ -4052,16 +4810,7 @@
           <w:color w:val="212529"/>
           <w:shd w:val="clear" w:color="auto" w:fill="FFFFFF"/>
         </w:rPr>
-        <w:t>algorithm</w:t>
-      </w:r>
-      <w:r>
-        <w:rPr>
-          <w:rStyle w:val="Strong"/>
-          <w:rFonts w:ascii="Segoe UI" w:hAnsi="Segoe UI" w:cs="Segoe UI"/>
-          <w:color w:val="212529"/>
-          <w:shd w:val="clear" w:color="auto" w:fill="FFFFFF"/>
-        </w:rPr>
-        <w:t>:</w:t>
+        <w:t>algorithm:</w:t>
       </w:r>
     </w:p>
     <w:p>
@@ -4491,7 +5240,7 @@
           <w:numId w:val="23"/>
         </w:numPr>
       </w:pPr>
-      <w:bookmarkStart w:id="10" w:name="_Toc35780507"/>
+      <w:bookmarkStart w:id="10" w:name="_Toc35781837"/>
       <w:proofErr w:type="spellStart"/>
       <w:r>
         <w:t>Grafice</w:t>
@@ -4516,19 +5265,7 @@
         </w:numPr>
       </w:pPr>
       <w:r>
-        <w:t>Rand Index</w:t>
-      </w:r>
-      <w:r>
-        <w:t>: 0.6</w:t>
-      </w:r>
-      <w:r>
-        <w:t>5</w:t>
-      </w:r>
-      <w:r>
-        <w:t>% baseline, 0.7</w:t>
-      </w:r>
-      <w:r>
-        <w:t>1</w:t>
+        <w:t>Rand Index: 0.48% baseline, 0.68</w:t>
       </w:r>
       <w:r>
         <w:t xml:space="preserve">% </w:t>
@@ -4548,16 +5285,18 @@
       <w:proofErr w:type="spellEnd"/>
     </w:p>
     <w:p>
+      <w:pPr>
+        <w:jc w:val="center"/>
+      </w:pPr>
       <w:r>
         <w:rPr>
           <w:noProof/>
           <w:lang w:val="ro-RO" w:eastAsia="ro-RO"/>
         </w:rPr>
-        <w:lastRenderedPageBreak/>
         <w:drawing>
-          <wp:inline distT="0" distB="0" distL="0" distR="0" wp14:anchorId="2A1F8660" wp14:editId="1672C840">
-            <wp:extent cx="5760720" cy="4320540"/>
-            <wp:effectExtent l="0" t="0" r="0" b="3810"/>
+          <wp:inline distT="0" distB="0" distL="0" distR="0" wp14:anchorId="23C3DA10" wp14:editId="2B9157E1">
+            <wp:extent cx="4206240" cy="2788920"/>
+            <wp:effectExtent l="0" t="0" r="3810" b="0"/>
             <wp:docPr id="3" name="Picture 3"/>
             <wp:cNvGraphicFramePr>
               <a:graphicFrameLocks xmlns:a="http://schemas.openxmlformats.org/drawingml/2006/main" noChangeAspect="1"/>
@@ -4584,7 +5323,7 @@
                   <pic:spPr>
                     <a:xfrm>
                       <a:off x="0" y="0"/>
-                      <a:ext cx="5760720" cy="4320540"/>
+                      <a:ext cx="4206240" cy="2788920"/>
                     </a:xfrm>
                     <a:prstGeom prst="rect">
                       <a:avLst/>
@@ -4601,8 +5340,9 @@
       <w:pPr>
         <w:pStyle w:val="Heading2"/>
       </w:pPr>
-      <w:bookmarkStart w:id="11" w:name="_Toc35780508"/>
-      <w:r>
+      <w:bookmarkStart w:id="11" w:name="_Toc35781838"/>
+      <w:r>
+        <w:lastRenderedPageBreak/>
         <w:t>Random Forest Classifier</w:t>
       </w:r>
       <w:bookmarkEnd w:id="11"/>
@@ -4615,7 +5355,7 @@
           <w:numId w:val="24"/>
         </w:numPr>
       </w:pPr>
-      <w:bookmarkStart w:id="12" w:name="_Toc35780509"/>
+      <w:bookmarkStart w:id="12" w:name="_Toc35781839"/>
       <w:r>
         <w:t>Baseline</w:t>
       </w:r>
@@ -4646,7 +5386,7 @@
           <w:numId w:val="24"/>
         </w:numPr>
       </w:pPr>
-      <w:bookmarkStart w:id="13" w:name="_Toc35780510"/>
+      <w:bookmarkStart w:id="13" w:name="_Toc35781840"/>
       <w:proofErr w:type="spellStart"/>
       <w:r>
         <w:t>Imbunatatiri</w:t>
@@ -5056,7 +5796,6 @@
     </w:p>
     <w:p>
       <w:r>
-        <w:lastRenderedPageBreak/>
         <w:t xml:space="preserve">S-a </w:t>
       </w:r>
       <w:proofErr w:type="spellStart"/>
@@ -5675,6 +6414,7 @@
         <w:rPr>
           <w:b/>
         </w:rPr>
+        <w:lastRenderedPageBreak/>
         <w:t>m</w:t>
       </w:r>
       <w:r>
@@ -6304,7 +7044,6 @@
         <w:jc w:val="center"/>
       </w:pPr>
       <w:r>
-        <w:lastRenderedPageBreak/>
         <w:t>‘</w:t>
       </w:r>
       <w:proofErr w:type="spellStart"/>
@@ -6332,7 +7071,7 @@
           <w:numId w:val="24"/>
         </w:numPr>
       </w:pPr>
-      <w:bookmarkStart w:id="14" w:name="_Toc35780511"/>
+      <w:bookmarkStart w:id="14" w:name="_Toc35781841"/>
       <w:proofErr w:type="spellStart"/>
       <w:r>
         <w:t>Grafice</w:t>
@@ -6464,7 +7203,6 @@
       </w:r>
       <w:proofErr w:type="spellEnd"/>
     </w:p>
-    <w:p/>
     <w:p>
       <w:pPr>
         <w:jc w:val="center"/>
@@ -6475,9 +7213,9 @@
           <w:lang w:val="ro-RO" w:eastAsia="ro-RO"/>
         </w:rPr>
         <w:drawing>
-          <wp:inline distT="0" distB="0" distL="0" distR="0" wp14:anchorId="4C78FBA4" wp14:editId="585AABDA">
-            <wp:extent cx="5974080" cy="3019399"/>
-            <wp:effectExtent l="0" t="0" r="7620" b="0"/>
+          <wp:inline distT="0" distB="0" distL="0" distR="0" wp14:anchorId="01E511D5" wp14:editId="4BE9C99B">
+            <wp:extent cx="6041390" cy="2667000"/>
+            <wp:effectExtent l="0" t="0" r="0" b="0"/>
             <wp:docPr id="1" name="Picture 1"/>
             <wp:cNvGraphicFramePr>
               <a:graphicFrameLocks xmlns:a="http://schemas.openxmlformats.org/drawingml/2006/main" noChangeAspect="1"/>
@@ -6489,7 +7227,7 @@
                     <pic:cNvPr id="1" name="bar_chart_forest.png"/>
                     <pic:cNvPicPr/>
                   </pic:nvPicPr>
-                  <pic:blipFill>
+                  <pic:blipFill rotWithShape="1">
                     <a:blip r:embed="rId7" cstate="print">
                       <a:extLst>
                         <a:ext uri="{28A0092B-C50C-407E-A947-70E740481C1C}">
@@ -6497,18 +7235,25 @@
                         </a:ext>
                       </a:extLst>
                     </a:blip>
-                    <a:stretch>
-                      <a:fillRect/>
-                    </a:stretch>
+                    <a:srcRect t="5613" b="5102"/>
+                    <a:stretch/>
                   </pic:blipFill>
-                  <pic:spPr>
+                  <pic:spPr bwMode="auto">
                     <a:xfrm>
                       <a:off x="0" y="0"/>
-                      <a:ext cx="5979532" cy="3022155"/>
+                      <a:ext cx="6041390" cy="2667000"/>
                     </a:xfrm>
                     <a:prstGeom prst="rect">
                       <a:avLst/>
                     </a:prstGeom>
+                    <a:ln>
+                      <a:noFill/>
+                    </a:ln>
+                    <a:extLst>
+                      <a:ext uri="{53640926-AAD7-44D8-BBD7-CCE9431645EC}">
+                        <a14:shadowObscured xmlns:a14="http://schemas.microsoft.com/office/drawing/2010/main"/>
+                      </a:ext>
+                    </a:extLst>
                   </pic:spPr>
                 </pic:pic>
               </a:graphicData>
@@ -6521,9 +7266,10 @@
       <w:pPr>
         <w:pStyle w:val="Heading2"/>
       </w:pPr>
-      <w:bookmarkStart w:id="15" w:name="_Toc35780512"/>
-      <w:proofErr w:type="spellStart"/>
-      <w:r>
+      <w:bookmarkStart w:id="15" w:name="_Toc35781842"/>
+      <w:proofErr w:type="spellStart"/>
+      <w:r>
+        <w:lastRenderedPageBreak/>
         <w:t>X</w:t>
       </w:r>
       <w:r>
@@ -6546,7 +7292,7 @@
           <w:numId w:val="25"/>
         </w:numPr>
       </w:pPr>
-      <w:bookmarkStart w:id="16" w:name="_Toc35780513"/>
+      <w:bookmarkStart w:id="16" w:name="_Toc35781843"/>
       <w:r>
         <w:t>Baseline</w:t>
       </w:r>
@@ -6577,7 +7323,7 @@
           <w:numId w:val="25"/>
         </w:numPr>
       </w:pPr>
-      <w:bookmarkStart w:id="17" w:name="_Toc35780514"/>
+      <w:bookmarkStart w:id="17" w:name="_Toc35781844"/>
       <w:proofErr w:type="spellStart"/>
       <w:r>
         <w:t>Imbunatatiri</w:t>
@@ -6812,7 +7558,6 @@
         </w:numPr>
       </w:pPr>
       <w:r>
-        <w:lastRenderedPageBreak/>
         <w:t xml:space="preserve">None:  </w:t>
       </w:r>
       <w:proofErr w:type="spellStart"/>
@@ -7370,6 +8115,7 @@
         <w:rPr>
           <w:lang w:val="ro-RO" w:eastAsia="ro-RO"/>
         </w:rPr>
+        <w:lastRenderedPageBreak/>
         <w:t xml:space="preserve">1: </w:t>
       </w:r>
       <w:proofErr w:type="spellStart"/>
@@ -7702,7 +8448,6 @@
       </w:pPr>
       <w:proofErr w:type="spellStart"/>
       <w:r>
-        <w:lastRenderedPageBreak/>
         <w:t>Normalizare</w:t>
       </w:r>
       <w:proofErr w:type="spellEnd"/>
@@ -7998,7 +8743,7 @@
           <w:numId w:val="25"/>
         </w:numPr>
       </w:pPr>
-      <w:bookmarkStart w:id="18" w:name="_Toc35780515"/>
+      <w:bookmarkStart w:id="18" w:name="_Toc35781845"/>
       <w:proofErr w:type="spellStart"/>
       <w:r>
         <w:t>Grafice</w:t>
@@ -8130,9 +8875,10 @@
           <w:noProof/>
           <w:lang w:val="ro-RO" w:eastAsia="ro-RO"/>
         </w:rPr>
+        <w:lastRenderedPageBreak/>
         <w:drawing>
-          <wp:inline distT="0" distB="0" distL="0" distR="0" wp14:anchorId="297FABE7" wp14:editId="21F2915D">
-            <wp:extent cx="5760720" cy="2876550"/>
+          <wp:inline distT="0" distB="0" distL="0" distR="0" wp14:anchorId="62E8261C" wp14:editId="7F0AF91A">
+            <wp:extent cx="5760720" cy="2552700"/>
             <wp:effectExtent l="0" t="0" r="0" b="0"/>
             <wp:docPr id="4" name="Picture 4"/>
             <wp:cNvGraphicFramePr>
@@ -8145,7 +8891,7 @@
                     <pic:cNvPr id="4" name="bar_chart_xgboost.png"/>
                     <pic:cNvPicPr/>
                   </pic:nvPicPr>
-                  <pic:blipFill>
+                  <pic:blipFill rotWithShape="1">
                     <a:blip r:embed="rId8" cstate="print">
                       <a:extLst>
                         <a:ext uri="{28A0092B-C50C-407E-A947-70E740481C1C}">
@@ -8153,18 +8899,25 @@
                         </a:ext>
                       </a:extLst>
                     </a:blip>
-                    <a:stretch>
-                      <a:fillRect/>
-                    </a:stretch>
+                    <a:srcRect t="6093" b="5165"/>
+                    <a:stretch/>
                   </pic:blipFill>
-                  <pic:spPr>
+                  <pic:spPr bwMode="auto">
                     <a:xfrm>
                       <a:off x="0" y="0"/>
-                      <a:ext cx="5760720" cy="2876550"/>
+                      <a:ext cx="5760720" cy="2552700"/>
                     </a:xfrm>
                     <a:prstGeom prst="rect">
                       <a:avLst/>
                     </a:prstGeom>
+                    <a:ln>
+                      <a:noFill/>
+                    </a:ln>
+                    <a:extLst>
+                      <a:ext uri="{53640926-AAD7-44D8-BBD7-CCE9431645EC}">
+                        <a14:shadowObscured xmlns:a14="http://schemas.microsoft.com/office/drawing/2010/main"/>
+                      </a:ext>
+                    </a:extLst>
                   </pic:spPr>
                 </pic:pic>
               </a:graphicData>
@@ -8177,7 +8930,7 @@
       <w:pPr>
         <w:pStyle w:val="Heading2"/>
       </w:pPr>
-      <w:bookmarkStart w:id="19" w:name="_Toc35780516"/>
+      <w:bookmarkStart w:id="19" w:name="_Toc35781846"/>
       <w:r>
         <w:t>SV</w:t>
       </w:r>
@@ -8197,7 +8950,7 @@
           <w:numId w:val="26"/>
         </w:numPr>
       </w:pPr>
-      <w:bookmarkStart w:id="20" w:name="_Toc35780517"/>
+      <w:bookmarkStart w:id="20" w:name="_Toc35781847"/>
       <w:r>
         <w:t>Baseline</w:t>
       </w:r>
@@ -8228,7 +8981,7 @@
           <w:numId w:val="26"/>
         </w:numPr>
       </w:pPr>
-      <w:bookmarkStart w:id="21" w:name="_Toc35780518"/>
+      <w:bookmarkStart w:id="21" w:name="_Toc35781848"/>
       <w:proofErr w:type="spellStart"/>
       <w:r>
         <w:t>Imbunatatiri</w:t>
@@ -8428,7 +9181,6 @@
         </w:numPr>
       </w:pPr>
       <w:r>
-        <w:lastRenderedPageBreak/>
         <w:t>‘sigmoid’</w:t>
       </w:r>
       <w:r>
@@ -8894,6 +9646,7 @@
       </w:pPr>
       <w:proofErr w:type="spellStart"/>
       <w:r>
+        <w:lastRenderedPageBreak/>
         <w:t>Normalizare</w:t>
       </w:r>
       <w:proofErr w:type="spellEnd"/>
@@ -9152,7 +9905,7 @@
           <w:numId w:val="26"/>
         </w:numPr>
       </w:pPr>
-      <w:bookmarkStart w:id="22" w:name="_Toc35780519"/>
+      <w:bookmarkStart w:id="22" w:name="_Toc35781849"/>
       <w:proofErr w:type="spellStart"/>
       <w:r>
         <w:t>Grafice</w:t>
@@ -9284,10 +10037,9 @@
           <w:noProof/>
           <w:lang w:val="ro-RO" w:eastAsia="ro-RO"/>
         </w:rPr>
-        <w:lastRenderedPageBreak/>
         <w:drawing>
-          <wp:inline distT="0" distB="0" distL="0" distR="0" wp14:anchorId="71BF6B75" wp14:editId="578A5D11">
-            <wp:extent cx="5760720" cy="2876550"/>
+          <wp:inline distT="0" distB="0" distL="0" distR="0" wp14:anchorId="63036117" wp14:editId="13B098EF">
+            <wp:extent cx="5760720" cy="2514600"/>
             <wp:effectExtent l="0" t="0" r="0" b="0"/>
             <wp:docPr id="5" name="Picture 5"/>
             <wp:cNvGraphicFramePr>
@@ -9300,7 +10052,7 @@
                     <pic:cNvPr id="5" name="bar_chart_svm.png"/>
                     <pic:cNvPicPr/>
                   </pic:nvPicPr>
-                  <pic:blipFill>
+                  <pic:blipFill rotWithShape="1">
                     <a:blip r:embed="rId9" cstate="print">
                       <a:extLst>
                         <a:ext uri="{28A0092B-C50C-407E-A947-70E740481C1C}">
@@ -9308,18 +10060,25 @@
                         </a:ext>
                       </a:extLst>
                     </a:blip>
-                    <a:stretch>
-                      <a:fillRect/>
-                    </a:stretch>
+                    <a:srcRect t="5882" b="5882"/>
+                    <a:stretch/>
                   </pic:blipFill>
-                  <pic:spPr>
+                  <pic:spPr bwMode="auto">
                     <a:xfrm>
                       <a:off x="0" y="0"/>
-                      <a:ext cx="5760720" cy="2876550"/>
+                      <a:ext cx="5760720" cy="2514600"/>
                     </a:xfrm>
                     <a:prstGeom prst="rect">
                       <a:avLst/>
                     </a:prstGeom>
+                    <a:ln>
+                      <a:noFill/>
+                    </a:ln>
+                    <a:extLst>
+                      <a:ext uri="{53640926-AAD7-44D8-BBD7-CCE9431645EC}">
+                        <a14:shadowObscured xmlns:a14="http://schemas.microsoft.com/office/drawing/2010/main"/>
+                      </a:ext>
+                    </a:extLst>
                   </pic:spPr>
                 </pic:pic>
               </a:graphicData>
@@ -9332,7 +10091,7 @@
       <w:pPr>
         <w:pStyle w:val="Heading1"/>
       </w:pPr>
-      <w:bookmarkStart w:id="23" w:name="_Toc35780520"/>
+      <w:bookmarkStart w:id="23" w:name="_Toc35781850"/>
       <w:proofErr w:type="spellStart"/>
       <w:r>
         <w:t>Grafice</w:t>
@@ -9510,7 +10269,7 @@
           <w:numId w:val="28"/>
         </w:numPr>
       </w:pPr>
-      <w:bookmarkStart w:id="24" w:name="_Toc35780521"/>
+      <w:bookmarkStart w:id="24" w:name="_Toc35781851"/>
       <w:proofErr w:type="spellStart"/>
       <w:r>
         <w:t>Acuratete</w:t>
@@ -9571,16 +10330,18 @@
     <w:p>
       <w:pPr>
         <w:ind w:left="360"/>
+        <w:jc w:val="center"/>
       </w:pPr>
       <w:r>
         <w:rPr>
           <w:noProof/>
           <w:lang w:val="ro-RO" w:eastAsia="ro-RO"/>
         </w:rPr>
+        <w:lastRenderedPageBreak/>
         <w:drawing>
-          <wp:inline distT="0" distB="0" distL="0" distR="0" wp14:anchorId="72212EDD" wp14:editId="7E0FBE61">
-            <wp:extent cx="5760720" cy="2876550"/>
-            <wp:effectExtent l="0" t="0" r="0" b="0"/>
+          <wp:inline distT="0" distB="0" distL="0" distR="0" wp14:anchorId="78E7B9AD" wp14:editId="6CCB0C2B">
+            <wp:extent cx="5356860" cy="2678430"/>
+            <wp:effectExtent l="0" t="0" r="0" b="7620"/>
             <wp:docPr id="6" name="Picture 6"/>
             <wp:cNvGraphicFramePr>
               <a:graphicFrameLocks xmlns:a="http://schemas.openxmlformats.org/drawingml/2006/main" noChangeAspect="1"/>
@@ -9592,7 +10353,7 @@
                     <pic:cNvPr id="6" name="accuracy.png"/>
                     <pic:cNvPicPr/>
                   </pic:nvPicPr>
-                  <pic:blipFill>
+                  <pic:blipFill rotWithShape="1">
                     <a:blip r:embed="rId10" cstate="print">
                       <a:extLst>
                         <a:ext uri="{28A0092B-C50C-407E-A947-70E740481C1C}">
@@ -9600,18 +10361,25 @@
                         </a:ext>
                       </a:extLst>
                     </a:blip>
-                    <a:stretch>
-                      <a:fillRect/>
-                    </a:stretch>
+                    <a:srcRect l="7011" t="6887"/>
+                    <a:stretch/>
                   </pic:blipFill>
-                  <pic:spPr>
+                  <pic:spPr bwMode="auto">
                     <a:xfrm>
                       <a:off x="0" y="0"/>
-                      <a:ext cx="5760720" cy="2876550"/>
+                      <a:ext cx="5356860" cy="2678430"/>
                     </a:xfrm>
                     <a:prstGeom prst="rect">
                       <a:avLst/>
                     </a:prstGeom>
+                    <a:ln>
+                      <a:noFill/>
+                    </a:ln>
+                    <a:extLst>
+                      <a:ext uri="{53640926-AAD7-44D8-BBD7-CCE9431645EC}">
+                        <a14:shadowObscured xmlns:a14="http://schemas.microsoft.com/office/drawing/2010/main"/>
+                      </a:ext>
+                    </a:extLst>
                   </pic:spPr>
                 </pic:pic>
               </a:graphicData>
@@ -9628,7 +10396,7 @@
           <w:numId w:val="28"/>
         </w:numPr>
       </w:pPr>
-      <w:bookmarkStart w:id="25" w:name="_Toc35780522"/>
+      <w:bookmarkStart w:id="25" w:name="_Toc35781852"/>
       <w:proofErr w:type="spellStart"/>
       <w:r>
         <w:t>Precizie</w:t>
@@ -9695,11 +10463,10 @@
           <w:noProof/>
           <w:lang w:val="ro-RO" w:eastAsia="ro-RO"/>
         </w:rPr>
-        <w:lastRenderedPageBreak/>
         <w:drawing>
-          <wp:inline distT="0" distB="0" distL="0" distR="0" wp14:anchorId="3D07973C" wp14:editId="6741A658">
-            <wp:extent cx="5760720" cy="2876550"/>
-            <wp:effectExtent l="0" t="0" r="0" b="0"/>
+          <wp:inline distT="0" distB="0" distL="0" distR="0" wp14:anchorId="449EC43C" wp14:editId="19DAF9F5">
+            <wp:extent cx="5364480" cy="2686050"/>
+            <wp:effectExtent l="0" t="0" r="7620" b="0"/>
             <wp:docPr id="7" name="Picture 7"/>
             <wp:cNvGraphicFramePr>
               <a:graphicFrameLocks xmlns:a="http://schemas.openxmlformats.org/drawingml/2006/main" noChangeAspect="1"/>
@@ -9711,7 +10478,7 @@
                     <pic:cNvPr id="7" name="precision.png"/>
                     <pic:cNvPicPr/>
                   </pic:nvPicPr>
-                  <pic:blipFill>
+                  <pic:blipFill rotWithShape="1">
                     <a:blip r:embed="rId11" cstate="print">
                       <a:extLst>
                         <a:ext uri="{28A0092B-C50C-407E-A947-70E740481C1C}">
@@ -9719,18 +10486,25 @@
                         </a:ext>
                       </a:extLst>
                     </a:blip>
-                    <a:stretch>
-                      <a:fillRect/>
-                    </a:stretch>
+                    <a:srcRect l="6878" t="6622"/>
+                    <a:stretch/>
                   </pic:blipFill>
-                  <pic:spPr>
+                  <pic:spPr bwMode="auto">
                     <a:xfrm>
                       <a:off x="0" y="0"/>
-                      <a:ext cx="5760720" cy="2876550"/>
+                      <a:ext cx="5364480" cy="2686050"/>
                     </a:xfrm>
                     <a:prstGeom prst="rect">
                       <a:avLst/>
                     </a:prstGeom>
+                    <a:ln>
+                      <a:noFill/>
+                    </a:ln>
+                    <a:extLst>
+                      <a:ext uri="{53640926-AAD7-44D8-BBD7-CCE9431645EC}">
+                        <a14:shadowObscured xmlns:a14="http://schemas.microsoft.com/office/drawing/2010/main"/>
+                      </a:ext>
+                    </a:extLst>
                   </pic:spPr>
                 </pic:pic>
               </a:graphicData>
@@ -9747,7 +10521,7 @@
           <w:numId w:val="28"/>
         </w:numPr>
       </w:pPr>
-      <w:bookmarkStart w:id="26" w:name="_Toc35780523"/>
+      <w:bookmarkStart w:id="26" w:name="_Toc35781853"/>
       <w:r>
         <w:t>Recall</w:t>
       </w:r>
@@ -9812,10 +10586,11 @@
           <w:noProof/>
           <w:lang w:val="ro-RO" w:eastAsia="ro-RO"/>
         </w:rPr>
+        <w:lastRenderedPageBreak/>
         <w:drawing>
-          <wp:inline distT="0" distB="0" distL="0" distR="0" wp14:anchorId="5C977E18" wp14:editId="3ACD4FC9">
-            <wp:extent cx="5760720" cy="2876550"/>
-            <wp:effectExtent l="0" t="0" r="0" b="0"/>
+          <wp:inline distT="0" distB="0" distL="0" distR="0" wp14:anchorId="00B3DC69" wp14:editId="0F1B68A9">
+            <wp:extent cx="5318760" cy="2678430"/>
+            <wp:effectExtent l="0" t="0" r="0" b="7620"/>
             <wp:docPr id="8" name="Picture 8"/>
             <wp:cNvGraphicFramePr>
               <a:graphicFrameLocks xmlns:a="http://schemas.openxmlformats.org/drawingml/2006/main" noChangeAspect="1"/>
@@ -9827,7 +10602,7 @@
                     <pic:cNvPr id="8" name="recall.png"/>
                     <pic:cNvPicPr/>
                   </pic:nvPicPr>
-                  <pic:blipFill>
+                  <pic:blipFill rotWithShape="1">
                     <a:blip r:embed="rId12" cstate="print">
                       <a:extLst>
                         <a:ext uri="{28A0092B-C50C-407E-A947-70E740481C1C}">
@@ -9835,18 +10610,25 @@
                         </a:ext>
                       </a:extLst>
                     </a:blip>
-                    <a:stretch>
-                      <a:fillRect/>
-                    </a:stretch>
+                    <a:srcRect l="7672" t="6887"/>
+                    <a:stretch/>
                   </pic:blipFill>
-                  <pic:spPr>
+                  <pic:spPr bwMode="auto">
                     <a:xfrm>
                       <a:off x="0" y="0"/>
-                      <a:ext cx="5760720" cy="2876550"/>
+                      <a:ext cx="5318760" cy="2678430"/>
                     </a:xfrm>
                     <a:prstGeom prst="rect">
                       <a:avLst/>
                     </a:prstGeom>
+                    <a:ln>
+                      <a:noFill/>
+                    </a:ln>
+                    <a:extLst>
+                      <a:ext uri="{53640926-AAD7-44D8-BBD7-CCE9431645EC}">
+                        <a14:shadowObscured xmlns:a14="http://schemas.microsoft.com/office/drawing/2010/main"/>
+                      </a:ext>
+                    </a:extLst>
                   </pic:spPr>
                 </pic:pic>
               </a:graphicData>
@@ -9863,7 +10645,7 @@
           <w:numId w:val="28"/>
         </w:numPr>
       </w:pPr>
-      <w:bookmarkStart w:id="27" w:name="_Toc35780524"/>
+      <w:bookmarkStart w:id="27" w:name="_Toc35781854"/>
       <w:r>
         <w:t>F1</w:t>
       </w:r>
@@ -9928,11 +10710,10 @@
           <w:noProof/>
           <w:lang w:val="ro-RO" w:eastAsia="ro-RO"/>
         </w:rPr>
-        <w:lastRenderedPageBreak/>
         <w:drawing>
-          <wp:inline distT="0" distB="0" distL="0" distR="0" wp14:anchorId="717AAF87" wp14:editId="0AACC243">
-            <wp:extent cx="5760720" cy="2876550"/>
-            <wp:effectExtent l="0" t="0" r="0" b="0"/>
+          <wp:inline distT="0" distB="0" distL="0" distR="0" wp14:anchorId="298ADDEF" wp14:editId="4F70E431">
+            <wp:extent cx="5349240" cy="2670810"/>
+            <wp:effectExtent l="0" t="0" r="3810" b="0"/>
             <wp:docPr id="9" name="Picture 9"/>
             <wp:cNvGraphicFramePr>
               <a:graphicFrameLocks xmlns:a="http://schemas.openxmlformats.org/drawingml/2006/main" noChangeAspect="1"/>
@@ -9944,7 +10725,7 @@
                     <pic:cNvPr id="9" name="f1.png"/>
                     <pic:cNvPicPr/>
                   </pic:nvPicPr>
-                  <pic:blipFill>
+                  <pic:blipFill rotWithShape="1">
                     <a:blip r:embed="rId13" cstate="print">
                       <a:extLst>
                         <a:ext uri="{28A0092B-C50C-407E-A947-70E740481C1C}">
@@ -9952,18 +10733,25 @@
                         </a:ext>
                       </a:extLst>
                     </a:blip>
-                    <a:stretch>
-                      <a:fillRect/>
-                    </a:stretch>
+                    <a:srcRect l="7143" t="7153"/>
+                    <a:stretch/>
                   </pic:blipFill>
-                  <pic:spPr>
+                  <pic:spPr bwMode="auto">
                     <a:xfrm>
                       <a:off x="0" y="0"/>
-                      <a:ext cx="5760720" cy="2876550"/>
+                      <a:ext cx="5349240" cy="2670810"/>
                     </a:xfrm>
                     <a:prstGeom prst="rect">
                       <a:avLst/>
                     </a:prstGeom>
+                    <a:ln>
+                      <a:noFill/>
+                    </a:ln>
+                    <a:extLst>
+                      <a:ext uri="{53640926-AAD7-44D8-BBD7-CCE9431645EC}">
+                        <a14:shadowObscured xmlns:a14="http://schemas.microsoft.com/office/drawing/2010/main"/>
+                      </a:ext>
+                    </a:extLst>
                   </pic:spPr>
                 </pic:pic>
               </a:graphicData>
@@ -9980,9 +10768,10 @@
           <w:numId w:val="28"/>
         </w:numPr>
       </w:pPr>
-      <w:bookmarkStart w:id="28" w:name="_Toc35780525"/>
-      <w:proofErr w:type="spellStart"/>
-      <w:r>
+      <w:bookmarkStart w:id="28" w:name="_Toc35781855"/>
+      <w:proofErr w:type="spellStart"/>
+      <w:r>
+        <w:lastRenderedPageBreak/>
         <w:t>Matricea</w:t>
       </w:r>
       <w:proofErr w:type="spellEnd"/>
@@ -10006,7 +10795,7 @@
           <w:lang w:val="ro-RO" w:eastAsia="ro-RO"/>
         </w:rPr>
         <w:drawing>
-          <wp:inline distT="0" distB="0" distL="0" distR="0" wp14:anchorId="20A52D54" wp14:editId="7BC8B0B3">
+          <wp:inline distT="0" distB="0" distL="0" distR="0" wp14:anchorId="38EEFD23" wp14:editId="4371F4E4">
             <wp:extent cx="4617720" cy="3232200"/>
             <wp:effectExtent l="0" t="0" r="0" b="6350"/>
             <wp:docPr id="10" name="Picture 10"/>
@@ -10057,9 +10846,8 @@
           <w:noProof/>
           <w:lang w:val="ro-RO" w:eastAsia="ro-RO"/>
         </w:rPr>
-        <w:lastRenderedPageBreak/>
         <w:drawing>
-          <wp:inline distT="0" distB="0" distL="0" distR="0" wp14:anchorId="5D2FC447" wp14:editId="0C89BE60">
+          <wp:inline distT="0" distB="0" distL="0" distR="0" wp14:anchorId="05CCAC1E" wp14:editId="17F3B3D9">
             <wp:extent cx="4724698" cy="3307080"/>
             <wp:effectExtent l="0" t="0" r="0" b="7620"/>
             <wp:docPr id="11" name="Picture 11"/>
@@ -10110,8 +10898,9 @@
           <w:noProof/>
           <w:lang w:val="ro-RO" w:eastAsia="ro-RO"/>
         </w:rPr>
+        <w:lastRenderedPageBreak/>
         <w:drawing>
-          <wp:inline distT="0" distB="0" distL="0" distR="0" wp14:anchorId="1B590F8A" wp14:editId="42B5F07B">
+          <wp:inline distT="0" distB="0" distL="0" distR="0" wp14:anchorId="7B47411A" wp14:editId="77998844">
             <wp:extent cx="4914679" cy="3440059"/>
             <wp:effectExtent l="0" t="0" r="635" b="8255"/>
             <wp:docPr id="12" name="Picture 12"/>
@@ -10157,7 +10946,7 @@
       <w:pPr>
         <w:pStyle w:val="Heading1"/>
       </w:pPr>
-      <w:bookmarkStart w:id="29" w:name="_Toc35780526"/>
+      <w:bookmarkStart w:id="29" w:name="_Toc35781856"/>
       <w:proofErr w:type="spellStart"/>
       <w:r>
         <w:t>Concluzie</w:t>
@@ -10602,6 +11391,8 @@
       <w:r>
         <w:t xml:space="preserve"> Rand Index.</w:t>
       </w:r>
+      <w:bookmarkStart w:id="30" w:name="_GoBack"/>
+      <w:bookmarkEnd w:id="30"/>
     </w:p>
     <w:sectPr>
       <w:pgSz w:w="11906" w:h="16838"/>
@@ -11508,6 +12299,119 @@
     </w:lvl>
   </w:abstractNum>
   <w:abstractNum w:abstractNumId="9" w15:restartNumberingAfterBreak="0">
+    <w:nsid w:val="1F467735"/>
+    <w:multiLevelType w:val="hybridMultilevel"/>
+    <w:tmpl w:val="189C9354"/>
+    <w:lvl w:ilvl="0" w:tplc="04180001">
+      <w:start w:val="1"/>
+      <w:numFmt w:val="bullet"/>
+      <w:lvlText w:val=""/>
+      <w:lvlJc w:val="left"/>
+      <w:pPr>
+        <w:ind w:left="720" w:hanging="360"/>
+      </w:pPr>
+      <w:rPr>
+        <w:rFonts w:ascii="Symbol" w:hAnsi="Symbol" w:hint="default"/>
+      </w:rPr>
+    </w:lvl>
+    <w:lvl w:ilvl="1" w:tplc="04180003" w:tentative="1">
+      <w:start w:val="1"/>
+      <w:numFmt w:val="bullet"/>
+      <w:lvlText w:val="o"/>
+      <w:lvlJc w:val="left"/>
+      <w:pPr>
+        <w:ind w:left="1440" w:hanging="360"/>
+      </w:pPr>
+      <w:rPr>
+        <w:rFonts w:ascii="Courier New" w:hAnsi="Courier New" w:cs="Courier New" w:hint="default"/>
+      </w:rPr>
+    </w:lvl>
+    <w:lvl w:ilvl="2" w:tplc="04180005" w:tentative="1">
+      <w:start w:val="1"/>
+      <w:numFmt w:val="bullet"/>
+      <w:lvlText w:val=""/>
+      <w:lvlJc w:val="left"/>
+      <w:pPr>
+        <w:ind w:left="2160" w:hanging="360"/>
+      </w:pPr>
+      <w:rPr>
+        <w:rFonts w:ascii="Wingdings" w:hAnsi="Wingdings" w:hint="default"/>
+      </w:rPr>
+    </w:lvl>
+    <w:lvl w:ilvl="3" w:tplc="04180001" w:tentative="1">
+      <w:start w:val="1"/>
+      <w:numFmt w:val="bullet"/>
+      <w:lvlText w:val=""/>
+      <w:lvlJc w:val="left"/>
+      <w:pPr>
+        <w:ind w:left="2880" w:hanging="360"/>
+      </w:pPr>
+      <w:rPr>
+        <w:rFonts w:ascii="Symbol" w:hAnsi="Symbol" w:hint="default"/>
+      </w:rPr>
+    </w:lvl>
+    <w:lvl w:ilvl="4" w:tplc="04180003" w:tentative="1">
+      <w:start w:val="1"/>
+      <w:numFmt w:val="bullet"/>
+      <w:lvlText w:val="o"/>
+      <w:lvlJc w:val="left"/>
+      <w:pPr>
+        <w:ind w:left="3600" w:hanging="360"/>
+      </w:pPr>
+      <w:rPr>
+        <w:rFonts w:ascii="Courier New" w:hAnsi="Courier New" w:cs="Courier New" w:hint="default"/>
+      </w:rPr>
+    </w:lvl>
+    <w:lvl w:ilvl="5" w:tplc="04180005" w:tentative="1">
+      <w:start w:val="1"/>
+      <w:numFmt w:val="bullet"/>
+      <w:lvlText w:val=""/>
+      <w:lvlJc w:val="left"/>
+      <w:pPr>
+        <w:ind w:left="4320" w:hanging="360"/>
+      </w:pPr>
+      <w:rPr>
+        <w:rFonts w:ascii="Wingdings" w:hAnsi="Wingdings" w:hint="default"/>
+      </w:rPr>
+    </w:lvl>
+    <w:lvl w:ilvl="6" w:tplc="04180001" w:tentative="1">
+      <w:start w:val="1"/>
+      <w:numFmt w:val="bullet"/>
+      <w:lvlText w:val=""/>
+      <w:lvlJc w:val="left"/>
+      <w:pPr>
+        <w:ind w:left="5040" w:hanging="360"/>
+      </w:pPr>
+      <w:rPr>
+        <w:rFonts w:ascii="Symbol" w:hAnsi="Symbol" w:hint="default"/>
+      </w:rPr>
+    </w:lvl>
+    <w:lvl w:ilvl="7" w:tplc="04180003" w:tentative="1">
+      <w:start w:val="1"/>
+      <w:numFmt w:val="bullet"/>
+      <w:lvlText w:val="o"/>
+      <w:lvlJc w:val="left"/>
+      <w:pPr>
+        <w:ind w:left="5760" w:hanging="360"/>
+      </w:pPr>
+      <w:rPr>
+        <w:rFonts w:ascii="Courier New" w:hAnsi="Courier New" w:cs="Courier New" w:hint="default"/>
+      </w:rPr>
+    </w:lvl>
+    <w:lvl w:ilvl="8" w:tplc="04180005" w:tentative="1">
+      <w:start w:val="1"/>
+      <w:numFmt w:val="bullet"/>
+      <w:lvlText w:val=""/>
+      <w:lvlJc w:val="left"/>
+      <w:pPr>
+        <w:ind w:left="6480" w:hanging="360"/>
+      </w:pPr>
+      <w:rPr>
+        <w:rFonts w:ascii="Wingdings" w:hAnsi="Wingdings" w:hint="default"/>
+      </w:rPr>
+    </w:lvl>
+  </w:abstractNum>
+  <w:abstractNum w:abstractNumId="10" w15:restartNumberingAfterBreak="0">
     <w:nsid w:val="243E0B08"/>
     <w:multiLevelType w:val="hybridMultilevel"/>
     <w:tmpl w:val="92320CD0"/>
@@ -11593,7 +12497,7 @@
       </w:pPr>
     </w:lvl>
   </w:abstractNum>
-  <w:abstractNum w:abstractNumId="10" w15:restartNumberingAfterBreak="0">
+  <w:abstractNum w:abstractNumId="11" w15:restartNumberingAfterBreak="0">
     <w:nsid w:val="25560BB9"/>
     <w:multiLevelType w:val="hybridMultilevel"/>
     <w:tmpl w:val="ED4C1A66"/>
@@ -11679,7 +12583,7 @@
       </w:pPr>
     </w:lvl>
   </w:abstractNum>
-  <w:abstractNum w:abstractNumId="11" w15:restartNumberingAfterBreak="0">
+  <w:abstractNum w:abstractNumId="12" w15:restartNumberingAfterBreak="0">
     <w:nsid w:val="270D5CD4"/>
     <w:multiLevelType w:val="hybridMultilevel"/>
     <w:tmpl w:val="0C3EF78A"/>
@@ -11792,7 +12696,7 @@
       </w:rPr>
     </w:lvl>
   </w:abstractNum>
-  <w:abstractNum w:abstractNumId="12" w15:restartNumberingAfterBreak="0">
+  <w:abstractNum w:abstractNumId="13" w15:restartNumberingAfterBreak="0">
     <w:nsid w:val="272915BB"/>
     <w:multiLevelType w:val="hybridMultilevel"/>
     <w:tmpl w:val="CA8E25A6"/>
@@ -11881,7 +12785,7 @@
       </w:pPr>
     </w:lvl>
   </w:abstractNum>
-  <w:abstractNum w:abstractNumId="13" w15:restartNumberingAfterBreak="0">
+  <w:abstractNum w:abstractNumId="14" w15:restartNumberingAfterBreak="0">
     <w:nsid w:val="28B67813"/>
     <w:multiLevelType w:val="hybridMultilevel"/>
     <w:tmpl w:val="5364AED0"/>
@@ -11970,7 +12874,7 @@
       </w:pPr>
     </w:lvl>
   </w:abstractNum>
-  <w:abstractNum w:abstractNumId="14" w15:restartNumberingAfterBreak="0">
+  <w:abstractNum w:abstractNumId="15" w15:restartNumberingAfterBreak="0">
     <w:nsid w:val="2A217EA1"/>
     <w:multiLevelType w:val="hybridMultilevel"/>
     <w:tmpl w:val="8EA259BA"/>
@@ -12083,7 +12987,7 @@
       </w:rPr>
     </w:lvl>
   </w:abstractNum>
-  <w:abstractNum w:abstractNumId="15" w15:restartNumberingAfterBreak="0">
+  <w:abstractNum w:abstractNumId="16" w15:restartNumberingAfterBreak="0">
     <w:nsid w:val="31763AF2"/>
     <w:multiLevelType w:val="hybridMultilevel"/>
     <w:tmpl w:val="371EF090"/>
@@ -12196,7 +13100,7 @@
       </w:rPr>
     </w:lvl>
   </w:abstractNum>
-  <w:abstractNum w:abstractNumId="16" w15:restartNumberingAfterBreak="0">
+  <w:abstractNum w:abstractNumId="17" w15:restartNumberingAfterBreak="0">
     <w:nsid w:val="35262D0F"/>
     <w:multiLevelType w:val="hybridMultilevel"/>
     <w:tmpl w:val="B7BAE460"/>
@@ -12285,7 +13189,7 @@
       </w:pPr>
     </w:lvl>
   </w:abstractNum>
-  <w:abstractNum w:abstractNumId="17" w15:restartNumberingAfterBreak="0">
+  <w:abstractNum w:abstractNumId="18" w15:restartNumberingAfterBreak="0">
     <w:nsid w:val="366C7EF4"/>
     <w:multiLevelType w:val="hybridMultilevel"/>
     <w:tmpl w:val="F9F0F3A2"/>
@@ -12371,7 +13275,7 @@
       </w:pPr>
     </w:lvl>
   </w:abstractNum>
-  <w:abstractNum w:abstractNumId="18" w15:restartNumberingAfterBreak="0">
+  <w:abstractNum w:abstractNumId="19" w15:restartNumberingAfterBreak="0">
     <w:nsid w:val="3C1539EE"/>
     <w:multiLevelType w:val="hybridMultilevel"/>
     <w:tmpl w:val="3ACC12DE"/>
@@ -12457,7 +13361,7 @@
       </w:pPr>
     </w:lvl>
   </w:abstractNum>
-  <w:abstractNum w:abstractNumId="19" w15:restartNumberingAfterBreak="0">
+  <w:abstractNum w:abstractNumId="20" w15:restartNumberingAfterBreak="0">
     <w:nsid w:val="3E772A2E"/>
     <w:multiLevelType w:val="hybridMultilevel"/>
     <w:tmpl w:val="043606EA"/>
@@ -12546,7 +13450,7 @@
       </w:pPr>
     </w:lvl>
   </w:abstractNum>
-  <w:abstractNum w:abstractNumId="20" w15:restartNumberingAfterBreak="0">
+  <w:abstractNum w:abstractNumId="21" w15:restartNumberingAfterBreak="0">
     <w:nsid w:val="42AD1EF1"/>
     <w:multiLevelType w:val="hybridMultilevel"/>
     <w:tmpl w:val="4DB2F872"/>
@@ -12659,7 +13563,7 @@
       </w:rPr>
     </w:lvl>
   </w:abstractNum>
-  <w:abstractNum w:abstractNumId="21" w15:restartNumberingAfterBreak="0">
+  <w:abstractNum w:abstractNumId="22" w15:restartNumberingAfterBreak="0">
     <w:nsid w:val="43EA33F1"/>
     <w:multiLevelType w:val="hybridMultilevel"/>
     <w:tmpl w:val="A4FC0338"/>
@@ -12772,7 +13676,7 @@
       </w:rPr>
     </w:lvl>
   </w:abstractNum>
-  <w:abstractNum w:abstractNumId="22" w15:restartNumberingAfterBreak="0">
+  <w:abstractNum w:abstractNumId="23" w15:restartNumberingAfterBreak="0">
     <w:nsid w:val="449418D0"/>
     <w:multiLevelType w:val="hybridMultilevel"/>
     <w:tmpl w:val="1EFE6592"/>
@@ -12861,7 +13765,7 @@
       </w:pPr>
     </w:lvl>
   </w:abstractNum>
-  <w:abstractNum w:abstractNumId="23" w15:restartNumberingAfterBreak="0">
+  <w:abstractNum w:abstractNumId="24" w15:restartNumberingAfterBreak="0">
     <w:nsid w:val="451F66CD"/>
     <w:multiLevelType w:val="hybridMultilevel"/>
     <w:tmpl w:val="17B6EB02"/>
@@ -12974,7 +13878,7 @@
       </w:rPr>
     </w:lvl>
   </w:abstractNum>
-  <w:abstractNum w:abstractNumId="24" w15:restartNumberingAfterBreak="0">
+  <w:abstractNum w:abstractNumId="25" w15:restartNumberingAfterBreak="0">
     <w:nsid w:val="46154F61"/>
     <w:multiLevelType w:val="hybridMultilevel"/>
     <w:tmpl w:val="FC2E281A"/>
@@ -13060,7 +13964,120 @@
       </w:pPr>
     </w:lvl>
   </w:abstractNum>
-  <w:abstractNum w:abstractNumId="25" w15:restartNumberingAfterBreak="0">
+  <w:abstractNum w:abstractNumId="26" w15:restartNumberingAfterBreak="0">
+    <w:nsid w:val="488E349F"/>
+    <w:multiLevelType w:val="hybridMultilevel"/>
+    <w:tmpl w:val="F8022B94"/>
+    <w:lvl w:ilvl="0" w:tplc="04180001">
+      <w:start w:val="1"/>
+      <w:numFmt w:val="bullet"/>
+      <w:lvlText w:val=""/>
+      <w:lvlJc w:val="left"/>
+      <w:pPr>
+        <w:ind w:left="720" w:hanging="360"/>
+      </w:pPr>
+      <w:rPr>
+        <w:rFonts w:ascii="Symbol" w:hAnsi="Symbol" w:hint="default"/>
+      </w:rPr>
+    </w:lvl>
+    <w:lvl w:ilvl="1" w:tplc="04180003" w:tentative="1">
+      <w:start w:val="1"/>
+      <w:numFmt w:val="bullet"/>
+      <w:lvlText w:val="o"/>
+      <w:lvlJc w:val="left"/>
+      <w:pPr>
+        <w:ind w:left="1440" w:hanging="360"/>
+      </w:pPr>
+      <w:rPr>
+        <w:rFonts w:ascii="Courier New" w:hAnsi="Courier New" w:cs="Courier New" w:hint="default"/>
+      </w:rPr>
+    </w:lvl>
+    <w:lvl w:ilvl="2" w:tplc="04180005" w:tentative="1">
+      <w:start w:val="1"/>
+      <w:numFmt w:val="bullet"/>
+      <w:lvlText w:val=""/>
+      <w:lvlJc w:val="left"/>
+      <w:pPr>
+        <w:ind w:left="2160" w:hanging="360"/>
+      </w:pPr>
+      <w:rPr>
+        <w:rFonts w:ascii="Wingdings" w:hAnsi="Wingdings" w:hint="default"/>
+      </w:rPr>
+    </w:lvl>
+    <w:lvl w:ilvl="3" w:tplc="04180001" w:tentative="1">
+      <w:start w:val="1"/>
+      <w:numFmt w:val="bullet"/>
+      <w:lvlText w:val=""/>
+      <w:lvlJc w:val="left"/>
+      <w:pPr>
+        <w:ind w:left="2880" w:hanging="360"/>
+      </w:pPr>
+      <w:rPr>
+        <w:rFonts w:ascii="Symbol" w:hAnsi="Symbol" w:hint="default"/>
+      </w:rPr>
+    </w:lvl>
+    <w:lvl w:ilvl="4" w:tplc="04180003" w:tentative="1">
+      <w:start w:val="1"/>
+      <w:numFmt w:val="bullet"/>
+      <w:lvlText w:val="o"/>
+      <w:lvlJc w:val="left"/>
+      <w:pPr>
+        <w:ind w:left="3600" w:hanging="360"/>
+      </w:pPr>
+      <w:rPr>
+        <w:rFonts w:ascii="Courier New" w:hAnsi="Courier New" w:cs="Courier New" w:hint="default"/>
+      </w:rPr>
+    </w:lvl>
+    <w:lvl w:ilvl="5" w:tplc="04180005" w:tentative="1">
+      <w:start w:val="1"/>
+      <w:numFmt w:val="bullet"/>
+      <w:lvlText w:val=""/>
+      <w:lvlJc w:val="left"/>
+      <w:pPr>
+        <w:ind w:left="4320" w:hanging="360"/>
+      </w:pPr>
+      <w:rPr>
+        <w:rFonts w:ascii="Wingdings" w:hAnsi="Wingdings" w:hint="default"/>
+      </w:rPr>
+    </w:lvl>
+    <w:lvl w:ilvl="6" w:tplc="04180001" w:tentative="1">
+      <w:start w:val="1"/>
+      <w:numFmt w:val="bullet"/>
+      <w:lvlText w:val=""/>
+      <w:lvlJc w:val="left"/>
+      <w:pPr>
+        <w:ind w:left="5040" w:hanging="360"/>
+      </w:pPr>
+      <w:rPr>
+        <w:rFonts w:ascii="Symbol" w:hAnsi="Symbol" w:hint="default"/>
+      </w:rPr>
+    </w:lvl>
+    <w:lvl w:ilvl="7" w:tplc="04180003" w:tentative="1">
+      <w:start w:val="1"/>
+      <w:numFmt w:val="bullet"/>
+      <w:lvlText w:val="o"/>
+      <w:lvlJc w:val="left"/>
+      <w:pPr>
+        <w:ind w:left="5760" w:hanging="360"/>
+      </w:pPr>
+      <w:rPr>
+        <w:rFonts w:ascii="Courier New" w:hAnsi="Courier New" w:cs="Courier New" w:hint="default"/>
+      </w:rPr>
+    </w:lvl>
+    <w:lvl w:ilvl="8" w:tplc="04180005" w:tentative="1">
+      <w:start w:val="1"/>
+      <w:numFmt w:val="bullet"/>
+      <w:lvlText w:val=""/>
+      <w:lvlJc w:val="left"/>
+      <w:pPr>
+        <w:ind w:left="6480" w:hanging="360"/>
+      </w:pPr>
+      <w:rPr>
+        <w:rFonts w:ascii="Wingdings" w:hAnsi="Wingdings" w:hint="default"/>
+      </w:rPr>
+    </w:lvl>
+  </w:abstractNum>
+  <w:abstractNum w:abstractNumId="27" w15:restartNumberingAfterBreak="0">
     <w:nsid w:val="50552172"/>
     <w:multiLevelType w:val="hybridMultilevel"/>
     <w:tmpl w:val="B728FB0C"/>
@@ -13173,7 +14190,120 @@
       </w:rPr>
     </w:lvl>
   </w:abstractNum>
-  <w:abstractNum w:abstractNumId="26" w15:restartNumberingAfterBreak="0">
+  <w:abstractNum w:abstractNumId="28" w15:restartNumberingAfterBreak="0">
+    <w:nsid w:val="51EE52B2"/>
+    <w:multiLevelType w:val="hybridMultilevel"/>
+    <w:tmpl w:val="7846969E"/>
+    <w:lvl w:ilvl="0" w:tplc="04180001">
+      <w:start w:val="1"/>
+      <w:numFmt w:val="bullet"/>
+      <w:lvlText w:val=""/>
+      <w:lvlJc w:val="left"/>
+      <w:pPr>
+        <w:ind w:left="720" w:hanging="360"/>
+      </w:pPr>
+      <w:rPr>
+        <w:rFonts w:ascii="Symbol" w:hAnsi="Symbol" w:hint="default"/>
+      </w:rPr>
+    </w:lvl>
+    <w:lvl w:ilvl="1" w:tplc="04180003" w:tentative="1">
+      <w:start w:val="1"/>
+      <w:numFmt w:val="bullet"/>
+      <w:lvlText w:val="o"/>
+      <w:lvlJc w:val="left"/>
+      <w:pPr>
+        <w:ind w:left="1440" w:hanging="360"/>
+      </w:pPr>
+      <w:rPr>
+        <w:rFonts w:ascii="Courier New" w:hAnsi="Courier New" w:cs="Courier New" w:hint="default"/>
+      </w:rPr>
+    </w:lvl>
+    <w:lvl w:ilvl="2" w:tplc="04180005" w:tentative="1">
+      <w:start w:val="1"/>
+      <w:numFmt w:val="bullet"/>
+      <w:lvlText w:val=""/>
+      <w:lvlJc w:val="left"/>
+      <w:pPr>
+        <w:ind w:left="2160" w:hanging="360"/>
+      </w:pPr>
+      <w:rPr>
+        <w:rFonts w:ascii="Wingdings" w:hAnsi="Wingdings" w:hint="default"/>
+      </w:rPr>
+    </w:lvl>
+    <w:lvl w:ilvl="3" w:tplc="04180001" w:tentative="1">
+      <w:start w:val="1"/>
+      <w:numFmt w:val="bullet"/>
+      <w:lvlText w:val=""/>
+      <w:lvlJc w:val="left"/>
+      <w:pPr>
+        <w:ind w:left="2880" w:hanging="360"/>
+      </w:pPr>
+      <w:rPr>
+        <w:rFonts w:ascii="Symbol" w:hAnsi="Symbol" w:hint="default"/>
+      </w:rPr>
+    </w:lvl>
+    <w:lvl w:ilvl="4" w:tplc="04180003" w:tentative="1">
+      <w:start w:val="1"/>
+      <w:numFmt w:val="bullet"/>
+      <w:lvlText w:val="o"/>
+      <w:lvlJc w:val="left"/>
+      <w:pPr>
+        <w:ind w:left="3600" w:hanging="360"/>
+      </w:pPr>
+      <w:rPr>
+        <w:rFonts w:ascii="Courier New" w:hAnsi="Courier New" w:cs="Courier New" w:hint="default"/>
+      </w:rPr>
+    </w:lvl>
+    <w:lvl w:ilvl="5" w:tplc="04180005" w:tentative="1">
+      <w:start w:val="1"/>
+      <w:numFmt w:val="bullet"/>
+      <w:lvlText w:val=""/>
+      <w:lvlJc w:val="left"/>
+      <w:pPr>
+        <w:ind w:left="4320" w:hanging="360"/>
+      </w:pPr>
+      <w:rPr>
+        <w:rFonts w:ascii="Wingdings" w:hAnsi="Wingdings" w:hint="default"/>
+      </w:rPr>
+    </w:lvl>
+    <w:lvl w:ilvl="6" w:tplc="04180001" w:tentative="1">
+      <w:start w:val="1"/>
+      <w:numFmt w:val="bullet"/>
+      <w:lvlText w:val=""/>
+      <w:lvlJc w:val="left"/>
+      <w:pPr>
+        <w:ind w:left="5040" w:hanging="360"/>
+      </w:pPr>
+      <w:rPr>
+        <w:rFonts w:ascii="Symbol" w:hAnsi="Symbol" w:hint="default"/>
+      </w:rPr>
+    </w:lvl>
+    <w:lvl w:ilvl="7" w:tplc="04180003" w:tentative="1">
+      <w:start w:val="1"/>
+      <w:numFmt w:val="bullet"/>
+      <w:lvlText w:val="o"/>
+      <w:lvlJc w:val="left"/>
+      <w:pPr>
+        <w:ind w:left="5760" w:hanging="360"/>
+      </w:pPr>
+      <w:rPr>
+        <w:rFonts w:ascii="Courier New" w:hAnsi="Courier New" w:cs="Courier New" w:hint="default"/>
+      </w:rPr>
+    </w:lvl>
+    <w:lvl w:ilvl="8" w:tplc="04180005" w:tentative="1">
+      <w:start w:val="1"/>
+      <w:numFmt w:val="bullet"/>
+      <w:lvlText w:val=""/>
+      <w:lvlJc w:val="left"/>
+      <w:pPr>
+        <w:ind w:left="6480" w:hanging="360"/>
+      </w:pPr>
+      <w:rPr>
+        <w:rFonts w:ascii="Wingdings" w:hAnsi="Wingdings" w:hint="default"/>
+      </w:rPr>
+    </w:lvl>
+  </w:abstractNum>
+  <w:abstractNum w:abstractNumId="29" w15:restartNumberingAfterBreak="0">
     <w:nsid w:val="58C554AF"/>
     <w:multiLevelType w:val="hybridMultilevel"/>
     <w:tmpl w:val="287EE6DC"/>
@@ -13262,7 +14392,7 @@
       </w:pPr>
     </w:lvl>
   </w:abstractNum>
-  <w:abstractNum w:abstractNumId="27" w15:restartNumberingAfterBreak="0">
+  <w:abstractNum w:abstractNumId="30" w15:restartNumberingAfterBreak="0">
     <w:nsid w:val="59E8548D"/>
     <w:multiLevelType w:val="hybridMultilevel"/>
     <w:tmpl w:val="CE32D592"/>
@@ -13348,7 +14478,7 @@
       </w:pPr>
     </w:lvl>
   </w:abstractNum>
-  <w:abstractNum w:abstractNumId="28" w15:restartNumberingAfterBreak="0">
+  <w:abstractNum w:abstractNumId="31" w15:restartNumberingAfterBreak="0">
     <w:nsid w:val="5A774D66"/>
     <w:multiLevelType w:val="hybridMultilevel"/>
     <w:tmpl w:val="F6A241EC"/>
@@ -13461,7 +14591,7 @@
       </w:rPr>
     </w:lvl>
   </w:abstractNum>
-  <w:abstractNum w:abstractNumId="29" w15:restartNumberingAfterBreak="0">
+  <w:abstractNum w:abstractNumId="32" w15:restartNumberingAfterBreak="0">
     <w:nsid w:val="5AC45A06"/>
     <w:multiLevelType w:val="hybridMultilevel"/>
     <w:tmpl w:val="31D87BDC"/>
@@ -13547,7 +14677,7 @@
       </w:pPr>
     </w:lvl>
   </w:abstractNum>
-  <w:abstractNum w:abstractNumId="30" w15:restartNumberingAfterBreak="0">
+  <w:abstractNum w:abstractNumId="33" w15:restartNumberingAfterBreak="0">
     <w:nsid w:val="5C7D7982"/>
     <w:multiLevelType w:val="hybridMultilevel"/>
     <w:tmpl w:val="9662C474"/>
@@ -13636,7 +14766,7 @@
       </w:pPr>
     </w:lvl>
   </w:abstractNum>
-  <w:abstractNum w:abstractNumId="31" w15:restartNumberingAfterBreak="0">
+  <w:abstractNum w:abstractNumId="34" w15:restartNumberingAfterBreak="0">
     <w:nsid w:val="5CD636B7"/>
     <w:multiLevelType w:val="hybridMultilevel"/>
     <w:tmpl w:val="92565416"/>
@@ -13725,7 +14855,7 @@
       </w:pPr>
     </w:lvl>
   </w:abstractNum>
-  <w:abstractNum w:abstractNumId="32" w15:restartNumberingAfterBreak="0">
+  <w:abstractNum w:abstractNumId="35" w15:restartNumberingAfterBreak="0">
     <w:nsid w:val="5FD00609"/>
     <w:multiLevelType w:val="hybridMultilevel"/>
     <w:tmpl w:val="7BCCD176"/>
@@ -13838,7 +14968,7 @@
       </w:rPr>
     </w:lvl>
   </w:abstractNum>
-  <w:abstractNum w:abstractNumId="33" w15:restartNumberingAfterBreak="0">
+  <w:abstractNum w:abstractNumId="36" w15:restartNumberingAfterBreak="0">
     <w:nsid w:val="60D75FD9"/>
     <w:multiLevelType w:val="hybridMultilevel"/>
     <w:tmpl w:val="CB5AEE18"/>
@@ -13951,7 +15081,7 @@
       </w:rPr>
     </w:lvl>
   </w:abstractNum>
-  <w:abstractNum w:abstractNumId="34" w15:restartNumberingAfterBreak="0">
+  <w:abstractNum w:abstractNumId="37" w15:restartNumberingAfterBreak="0">
     <w:nsid w:val="633B286A"/>
     <w:multiLevelType w:val="hybridMultilevel"/>
     <w:tmpl w:val="15FE18E6"/>
@@ -14040,7 +15170,7 @@
       </w:pPr>
     </w:lvl>
   </w:abstractNum>
-  <w:abstractNum w:abstractNumId="35" w15:restartNumberingAfterBreak="0">
+  <w:abstractNum w:abstractNumId="38" w15:restartNumberingAfterBreak="0">
     <w:nsid w:val="66551D93"/>
     <w:multiLevelType w:val="hybridMultilevel"/>
     <w:tmpl w:val="04928CA0"/>
@@ -14153,7 +15283,7 @@
       </w:rPr>
     </w:lvl>
   </w:abstractNum>
-  <w:abstractNum w:abstractNumId="36" w15:restartNumberingAfterBreak="0">
+  <w:abstractNum w:abstractNumId="39" w15:restartNumberingAfterBreak="0">
     <w:nsid w:val="6B530BA1"/>
     <w:multiLevelType w:val="hybridMultilevel"/>
     <w:tmpl w:val="A42CBF0A"/>
@@ -14239,7 +15369,7 @@
       </w:pPr>
     </w:lvl>
   </w:abstractNum>
-  <w:abstractNum w:abstractNumId="37" w15:restartNumberingAfterBreak="0">
+  <w:abstractNum w:abstractNumId="40" w15:restartNumberingAfterBreak="0">
     <w:nsid w:val="6D82756A"/>
     <w:multiLevelType w:val="hybridMultilevel"/>
     <w:tmpl w:val="8ECCB1D4"/>
@@ -14352,7 +15482,7 @@
       </w:rPr>
     </w:lvl>
   </w:abstractNum>
-  <w:abstractNum w:abstractNumId="38" w15:restartNumberingAfterBreak="0">
+  <w:abstractNum w:abstractNumId="41" w15:restartNumberingAfterBreak="0">
     <w:nsid w:val="6E8A6D7E"/>
     <w:multiLevelType w:val="hybridMultilevel"/>
     <w:tmpl w:val="31D87BDC"/>
@@ -14438,7 +15568,7 @@
       </w:pPr>
     </w:lvl>
   </w:abstractNum>
-  <w:abstractNum w:abstractNumId="39" w15:restartNumberingAfterBreak="0">
+  <w:abstractNum w:abstractNumId="42" w15:restartNumberingAfterBreak="0">
     <w:nsid w:val="710E726F"/>
     <w:multiLevelType w:val="hybridMultilevel"/>
     <w:tmpl w:val="660C4220"/>
@@ -14527,7 +15657,7 @@
       </w:pPr>
     </w:lvl>
   </w:abstractNum>
-  <w:abstractNum w:abstractNumId="40" w15:restartNumberingAfterBreak="0">
+  <w:abstractNum w:abstractNumId="43" w15:restartNumberingAfterBreak="0">
     <w:nsid w:val="728B1676"/>
     <w:multiLevelType w:val="hybridMultilevel"/>
     <w:tmpl w:val="1AE88AC8"/>
@@ -14640,7 +15770,7 @@
       </w:rPr>
     </w:lvl>
   </w:abstractNum>
-  <w:abstractNum w:abstractNumId="41" w15:restartNumberingAfterBreak="0">
+  <w:abstractNum w:abstractNumId="44" w15:restartNumberingAfterBreak="0">
     <w:nsid w:val="759E054D"/>
     <w:multiLevelType w:val="hybridMultilevel"/>
     <w:tmpl w:val="96C48808"/>
@@ -14726,7 +15856,7 @@
       </w:pPr>
     </w:lvl>
   </w:abstractNum>
-  <w:abstractNum w:abstractNumId="42" w15:restartNumberingAfterBreak="0">
+  <w:abstractNum w:abstractNumId="45" w15:restartNumberingAfterBreak="0">
     <w:nsid w:val="7D8A6470"/>
     <w:multiLevelType w:val="hybridMultilevel"/>
     <w:tmpl w:val="B69291EA"/>
@@ -14840,25 +15970,25 @@
     </w:lvl>
   </w:abstractNum>
   <w:num w:numId="1">
-    <w:abstractNumId w:val="36"/>
+    <w:abstractNumId w:val="39"/>
   </w:num>
   <w:num w:numId="2">
-    <w:abstractNumId w:val="10"/>
+    <w:abstractNumId w:val="11"/>
   </w:num>
   <w:num w:numId="3">
-    <w:abstractNumId w:val="18"/>
+    <w:abstractNumId w:val="19"/>
   </w:num>
   <w:num w:numId="4">
-    <w:abstractNumId w:val="24"/>
+    <w:abstractNumId w:val="25"/>
   </w:num>
   <w:num w:numId="5">
-    <w:abstractNumId w:val="28"/>
+    <w:abstractNumId w:val="31"/>
   </w:num>
   <w:num w:numId="6">
-    <w:abstractNumId w:val="32"/>
+    <w:abstractNumId w:val="35"/>
   </w:num>
   <w:num w:numId="7">
-    <w:abstractNumId w:val="27"/>
+    <w:abstractNumId w:val="30"/>
   </w:num>
   <w:num w:numId="8">
     <w:abstractNumId w:val="6"/>
@@ -14867,108 +15997,117 @@
     <w:abstractNumId w:val="2"/>
   </w:num>
   <w:num w:numId="10">
-    <w:abstractNumId w:val="17"/>
+    <w:abstractNumId w:val="18"/>
   </w:num>
   <w:num w:numId="11">
-    <w:abstractNumId w:val="9"/>
+    <w:abstractNumId w:val="10"/>
   </w:num>
   <w:num w:numId="12">
-    <w:abstractNumId w:val="41"/>
+    <w:abstractNumId w:val="44"/>
   </w:num>
   <w:num w:numId="13">
-    <w:abstractNumId w:val="29"/>
+    <w:abstractNumId w:val="32"/>
   </w:num>
   <w:num w:numId="14">
-    <w:abstractNumId w:val="38"/>
+    <w:abstractNumId w:val="41"/>
   </w:num>
   <w:num w:numId="15">
     <w:abstractNumId w:val="0"/>
   </w:num>
   <w:num w:numId="16">
-    <w:abstractNumId w:val="35"/>
+    <w:abstractNumId w:val="38"/>
   </w:num>
   <w:num w:numId="17">
-    <w:abstractNumId w:val="40"/>
+    <w:abstractNumId w:val="43"/>
   </w:num>
   <w:num w:numId="18">
-    <w:abstractNumId w:val="23"/>
+    <w:abstractNumId w:val="24"/>
   </w:num>
   <w:num w:numId="19">
     <w:abstractNumId w:val="5"/>
   </w:num>
   <w:num w:numId="20">
+    <w:abstractNumId w:val="45"/>
+  </w:num>
+  <w:num w:numId="21">
+    <w:abstractNumId w:val="44"/>
+  </w:num>
+  <w:num w:numId="22">
+    <w:abstractNumId w:val="22"/>
+  </w:num>
+  <w:num w:numId="23">
+    <w:abstractNumId w:val="37"/>
+  </w:num>
+  <w:num w:numId="24">
+    <w:abstractNumId w:val="23"/>
+  </w:num>
+  <w:num w:numId="25">
+    <w:abstractNumId w:val="14"/>
+  </w:num>
+  <w:num w:numId="26">
     <w:abstractNumId w:val="42"/>
   </w:num>
-  <w:num w:numId="21">
-    <w:abstractNumId w:val="41"/>
-  </w:num>
-  <w:num w:numId="22">
-    <w:abstractNumId w:val="21"/>
-  </w:num>
-  <w:num w:numId="23">
-    <w:abstractNumId w:val="34"/>
-  </w:num>
-  <w:num w:numId="24">
-    <w:abstractNumId w:val="22"/>
-  </w:num>
-  <w:num w:numId="25">
-    <w:abstractNumId w:val="13"/>
-  </w:num>
-  <w:num w:numId="26">
-    <w:abstractNumId w:val="39"/>
-  </w:num>
   <w:num w:numId="27">
-    <w:abstractNumId w:val="19"/>
+    <w:abstractNumId w:val="20"/>
   </w:num>
   <w:num w:numId="28">
     <w:abstractNumId w:val="7"/>
   </w:num>
   <w:num w:numId="29">
-    <w:abstractNumId w:val="11"/>
+    <w:abstractNumId w:val="12"/>
   </w:num>
   <w:num w:numId="30">
     <w:abstractNumId w:val="3"/>
   </w:num>
   <w:num w:numId="31">
-    <w:abstractNumId w:val="15"/>
+    <w:abstractNumId w:val="16"/>
   </w:num>
   <w:num w:numId="32">
-    <w:abstractNumId w:val="37"/>
+    <w:abstractNumId w:val="40"/>
   </w:num>
   <w:num w:numId="33">
-    <w:abstractNumId w:val="20"/>
+    <w:abstractNumId w:val="21"/>
   </w:num>
   <w:num w:numId="34">
     <w:abstractNumId w:val="1"/>
   </w:num>
   <w:num w:numId="35">
-    <w:abstractNumId w:val="31"/>
+    <w:abstractNumId w:val="34"/>
   </w:num>
   <w:num w:numId="36">
     <w:abstractNumId w:val="8"/>
   </w:num>
   <w:num w:numId="37">
-    <w:abstractNumId w:val="30"/>
+    <w:abstractNumId w:val="33"/>
   </w:num>
   <w:num w:numId="38">
     <w:abstractNumId w:val="4"/>
   </w:num>
   <w:num w:numId="39">
-    <w:abstractNumId w:val="16"/>
+    <w:abstractNumId w:val="17"/>
   </w:num>
   <w:num w:numId="40">
-    <w:abstractNumId w:val="12"/>
+    <w:abstractNumId w:val="13"/>
   </w:num>
   <w:num w:numId="41">
-    <w:abstractNumId w:val="25"/>
+    <w:abstractNumId w:val="27"/>
   </w:num>
   <w:num w:numId="42">
-    <w:abstractNumId w:val="14"/>
+    <w:abstractNumId w:val="15"/>
   </w:num>
   <w:num w:numId="43">
-    <w:abstractNumId w:val="33"/>
+    <w:abstractNumId w:val="36"/>
   </w:num>
   <w:num w:numId="44">
+    <w:abstractNumId w:val="29"/>
+  </w:num>
+  <w:num w:numId="45">
+    <w:abstractNumId w:val="9"/>
+  </w:num>
+  <w:num w:numId="46">
+    <w:abstractNumId w:val="28"/>
+  </w:num>
+  <w:num w:numId="47">
     <w:abstractNumId w:val="26"/>
   </w:num>
 </w:numbering>
@@ -16021,7 +17160,7 @@
 </file>
 
 <file path=customXml/itemProps1.xml><?xml version="1.0" encoding="utf-8"?>
-<ds:datastoreItem xmlns:ds="http://schemas.openxmlformats.org/officeDocument/2006/customXml" ds:itemID="{D82885F1-447B-4377-A0E5-BCED130431A5}">
+<ds:datastoreItem xmlns:ds="http://schemas.openxmlformats.org/officeDocument/2006/customXml" ds:itemID="{F056B087-BAF9-4F1D-BB61-BF523ED714BD}">
   <ds:schemaRefs>
     <ds:schemaRef ds:uri="http://schemas.openxmlformats.org/officeDocument/2006/bibliography"/>
   </ds:schemaRefs>

</xml_diff>